<commit_message>
Login felület. Katt a loginra a többiért. A person kibővítve. Edit hozzáadva. Funkspec bővítve.
</commit_message>
<xml_diff>
--- a/docs/funkspec.docx
+++ b/docs/funkspec.docx
@@ -5,6 +5,7 @@
     <w:sdt>
       <w:sdtPr>
         <w:rPr>
+          <w:rFonts w:ascii="Roboto" w:eastAsia="Times New Roman" w:hAnsi="Roboto" w:cs="Times New Roman"/>
           <w:sz w:val="2"/>
         </w:rPr>
         <w:id w:val="-1205942217"/>
@@ -15,7 +16,6 @@
       </w:sdtPr>
       <w:sdtEndPr>
         <w:rPr>
-          <w:rFonts w:ascii="Roboto" w:eastAsia="Times New Roman" w:hAnsi="Roboto" w:cs="Times New Roman"/>
           <w:sz w:val="28"/>
         </w:rPr>
       </w:sdtEndPr>
@@ -938,23 +938,13 @@
                                         <w:szCs w:val="36"/>
                                       </w:rPr>
                                     </w:pPr>
-                                    <w:proofErr w:type="spellStart"/>
                                     <w:r>
                                       <w:rPr>
                                         <w:color w:val="4472C4" w:themeColor="accent1"/>
                                         <w:sz w:val="36"/>
                                         <w:szCs w:val="36"/>
                                       </w:rPr>
-                                      <w:t>Kokrehel</w:t>
-                                    </w:r>
-                                    <w:proofErr w:type="spellEnd"/>
-                                    <w:r>
-                                      <w:rPr>
-                                        <w:color w:val="4472C4" w:themeColor="accent1"/>
-                                        <w:sz w:val="36"/>
-                                        <w:szCs w:val="36"/>
-                                      </w:rPr>
-                                      <w:t xml:space="preserve"> Grácián</w:t>
+                                      <w:t>Kokrehel Grácián</w:t>
                                     </w:r>
                                   </w:p>
                                 </w:sdtContent>
@@ -1044,23 +1034,13 @@
                                   <w:szCs w:val="36"/>
                                 </w:rPr>
                               </w:pPr>
-                              <w:proofErr w:type="spellStart"/>
                               <w:r>
                                 <w:rPr>
                                   <w:color w:val="4472C4" w:themeColor="accent1"/>
                                   <w:sz w:val="36"/>
                                   <w:szCs w:val="36"/>
                                 </w:rPr>
-                                <w:t>Kokrehel</w:t>
-                              </w:r>
-                              <w:proofErr w:type="spellEnd"/>
-                              <w:r>
-                                <w:rPr>
-                                  <w:color w:val="4472C4" w:themeColor="accent1"/>
-                                  <w:sz w:val="36"/>
-                                  <w:szCs w:val="36"/>
-                                </w:rPr>
-                                <w:t xml:space="preserve"> Grácián</w:t>
+                                <w:t>Kokrehel Grácián</w:t>
                               </w:r>
                             </w:p>
                           </w:sdtContent>
@@ -1079,10 +1059,19 @@
             <w:br w:type="page"/>
           </w:r>
         </w:p>
+        <w:bookmarkStart w:id="0" w:name="_GoBack" w:displacedByCustomXml="next"/>
+        <w:bookmarkEnd w:id="0" w:displacedByCustomXml="next"/>
       </w:sdtContent>
     </w:sdt>
     <w:sdt>
       <w:sdtPr>
+        <w:rPr>
+          <w:rFonts w:eastAsia="Times New Roman" w:cs="Times New Roman"/>
+          <w:b w:val="0"/>
+          <w:color w:val="auto"/>
+          <w:sz w:val="28"/>
+          <w:szCs w:val="22"/>
+        </w:rPr>
         <w:id w:val="649877388"/>
         <w:docPartObj>
           <w:docPartGallery w:val="Table of Contents"/>
@@ -1091,11 +1080,7 @@
       </w:sdtPr>
       <w:sdtEndPr>
         <w:rPr>
-          <w:rFonts w:eastAsia="Times New Roman" w:cs="Times New Roman"/>
           <w:bCs/>
-          <w:color w:val="auto"/>
-          <w:sz w:val="28"/>
-          <w:szCs w:val="22"/>
         </w:rPr>
       </w:sdtEndPr>
       <w:sdtContent>
@@ -1128,7 +1113,7 @@
           <w:r>
             <w:fldChar w:fldCharType="separate"/>
           </w:r>
-          <w:hyperlink w:anchor="_Toc497477278" w:history="1">
+          <w:hyperlink w:anchor="_Toc497935697" w:history="1">
             <w:r>
               <w:rPr>
                 <w:rStyle w:val="Hiperhivatkozs"/>
@@ -1155,7 +1140,7 @@
                 <w:noProof/>
                 <w:webHidden/>
               </w:rPr>
-              <w:instrText xml:space="preserve"> PAGEREF _Toc497477278 \h </w:instrText>
+              <w:instrText xml:space="preserve"> PAGEREF _Toc497935697 \h </w:instrText>
             </w:r>
             <w:r>
               <w:rPr>
@@ -1198,7 +1183,7 @@
               <w:sz w:val="22"/>
             </w:rPr>
           </w:pPr>
-          <w:hyperlink w:anchor="_Toc497477279" w:history="1">
+          <w:hyperlink w:anchor="_Toc497935698" w:history="1">
             <w:r>
               <w:rPr>
                 <w:rStyle w:val="Hiperhivatkozs"/>
@@ -1225,7 +1210,7 @@
                 <w:noProof/>
                 <w:webHidden/>
               </w:rPr>
-              <w:instrText xml:space="preserve"> PAGEREF _Toc497477279 \h </w:instrText>
+              <w:instrText xml:space="preserve"> PAGEREF _Toc497935698 \h </w:instrText>
             </w:r>
             <w:r>
               <w:rPr>
@@ -1268,7 +1253,7 @@
               <w:sz w:val="22"/>
             </w:rPr>
           </w:pPr>
-          <w:hyperlink w:anchor="_Toc497477280" w:history="1">
+          <w:hyperlink w:anchor="_Toc497935699" w:history="1">
             <w:r>
               <w:rPr>
                 <w:rStyle w:val="Hiperhivatkozs"/>
@@ -1295,7 +1280,7 @@
                 <w:noProof/>
                 <w:webHidden/>
               </w:rPr>
-              <w:instrText xml:space="preserve"> PAGEREF _Toc497477280 \h </w:instrText>
+              <w:instrText xml:space="preserve"> PAGEREF _Toc497935699 \h </w:instrText>
             </w:r>
             <w:r>
               <w:rPr>
@@ -1338,7 +1323,7 @@
               <w:sz w:val="22"/>
             </w:rPr>
           </w:pPr>
-          <w:hyperlink w:anchor="_Toc497477281" w:history="1">
+          <w:hyperlink w:anchor="_Toc497935700" w:history="1">
             <w:r>
               <w:rPr>
                 <w:rStyle w:val="Hiperhivatkozs"/>
@@ -1365,7 +1350,7 @@
                 <w:noProof/>
                 <w:webHidden/>
               </w:rPr>
-              <w:instrText xml:space="preserve"> PAGEREF _Toc497477281 \h </w:instrText>
+              <w:instrText xml:space="preserve"> PAGEREF _Toc497935700 \h </w:instrText>
             </w:r>
             <w:r>
               <w:rPr>
@@ -1408,7 +1393,7 @@
               <w:sz w:val="22"/>
             </w:rPr>
           </w:pPr>
-          <w:hyperlink w:anchor="_Toc497477282" w:history="1">
+          <w:hyperlink w:anchor="_Toc497935701" w:history="1">
             <w:r>
               <w:rPr>
                 <w:rStyle w:val="Hiperhivatkozs"/>
@@ -1435,7 +1420,7 @@
                 <w:noProof/>
                 <w:webHidden/>
               </w:rPr>
-              <w:instrText xml:space="preserve"> PAGEREF _Toc497477282 \h </w:instrText>
+              <w:instrText xml:space="preserve"> PAGEREF _Toc497935701 \h </w:instrText>
             </w:r>
             <w:r>
               <w:rPr>
@@ -1478,7 +1463,7 @@
               <w:sz w:val="22"/>
             </w:rPr>
           </w:pPr>
-          <w:hyperlink w:anchor="_Toc497477283" w:history="1">
+          <w:hyperlink w:anchor="_Toc497935702" w:history="1">
             <w:r>
               <w:rPr>
                 <w:rStyle w:val="Hiperhivatkozs"/>
@@ -1505,7 +1490,7 @@
                 <w:noProof/>
                 <w:webHidden/>
               </w:rPr>
-              <w:instrText xml:space="preserve"> PAGEREF _Toc497477283 \h </w:instrText>
+              <w:instrText xml:space="preserve"> PAGEREF _Toc497935702 \h </w:instrText>
             </w:r>
             <w:r>
               <w:rPr>
@@ -1548,7 +1533,7 @@
               <w:sz w:val="22"/>
             </w:rPr>
           </w:pPr>
-          <w:hyperlink w:anchor="_Toc497477284" w:history="1">
+          <w:hyperlink w:anchor="_Toc497935703" w:history="1">
             <w:r>
               <w:rPr>
                 <w:rStyle w:val="Hiperhivatkozs"/>
@@ -1575,7 +1560,7 @@
                 <w:noProof/>
                 <w:webHidden/>
               </w:rPr>
-              <w:instrText xml:space="preserve"> PAGEREF _Toc497477284 \h </w:instrText>
+              <w:instrText xml:space="preserve"> PAGEREF _Toc497935703 \h </w:instrText>
             </w:r>
             <w:r>
               <w:rPr>
@@ -1618,7 +1603,7 @@
               <w:sz w:val="22"/>
             </w:rPr>
           </w:pPr>
-          <w:hyperlink w:anchor="_Toc497477285" w:history="1">
+          <w:hyperlink w:anchor="_Toc497935704" w:history="1">
             <w:r>
               <w:rPr>
                 <w:rStyle w:val="Hiperhivatkozs"/>
@@ -1645,7 +1630,7 @@
                 <w:noProof/>
                 <w:webHidden/>
               </w:rPr>
-              <w:instrText xml:space="preserve"> PAGEREF _Toc497477285 \h </w:instrText>
+              <w:instrText xml:space="preserve"> PAGEREF _Toc497935704 \h </w:instrText>
             </w:r>
             <w:r>
               <w:rPr>
@@ -1688,7 +1673,7 @@
               <w:sz w:val="22"/>
             </w:rPr>
           </w:pPr>
-          <w:hyperlink w:anchor="_Toc497477286" w:history="1">
+          <w:hyperlink w:anchor="_Toc497935705" w:history="1">
             <w:r>
               <w:rPr>
                 <w:rStyle w:val="Hiperhivatkozs"/>
@@ -1715,7 +1700,7 @@
                 <w:noProof/>
                 <w:webHidden/>
               </w:rPr>
-              <w:instrText xml:space="preserve"> PAGEREF _Toc497477286 \h </w:instrText>
+              <w:instrText xml:space="preserve"> PAGEREF _Toc497935705 \h </w:instrText>
             </w:r>
             <w:r>
               <w:rPr>
@@ -1758,7 +1743,7 @@
               <w:sz w:val="22"/>
             </w:rPr>
           </w:pPr>
-          <w:hyperlink w:anchor="_Toc497477287" w:history="1">
+          <w:hyperlink w:anchor="_Toc497935706" w:history="1">
             <w:r>
               <w:rPr>
                 <w:rStyle w:val="Hiperhivatkozs"/>
@@ -1785,7 +1770,7 @@
                 <w:noProof/>
                 <w:webHidden/>
               </w:rPr>
-              <w:instrText xml:space="preserve"> PAGEREF _Toc497477287 \h </w:instrText>
+              <w:instrText xml:space="preserve"> PAGEREF _Toc497935706 \h </w:instrText>
             </w:r>
             <w:r>
               <w:rPr>
@@ -1828,7 +1813,7 @@
               <w:sz w:val="22"/>
             </w:rPr>
           </w:pPr>
-          <w:hyperlink w:anchor="_Toc497477288" w:history="1">
+          <w:hyperlink w:anchor="_Toc497935707" w:history="1">
             <w:r>
               <w:rPr>
                 <w:rStyle w:val="Hiperhivatkozs"/>
@@ -1855,7 +1840,7 @@
                 <w:noProof/>
                 <w:webHidden/>
               </w:rPr>
-              <w:instrText xml:space="preserve"> PAGEREF _Toc497477288 \h </w:instrText>
+              <w:instrText xml:space="preserve"> PAGEREF _Toc497935707 \h </w:instrText>
             </w:r>
             <w:r>
               <w:rPr>
@@ -1898,7 +1883,7 @@
               <w:sz w:val="22"/>
             </w:rPr>
           </w:pPr>
-          <w:hyperlink w:anchor="_Toc497477289" w:history="1">
+          <w:hyperlink w:anchor="_Toc497935708" w:history="1">
             <w:r>
               <w:rPr>
                 <w:rStyle w:val="Hiperhivatkozs"/>
@@ -1925,7 +1910,7 @@
                 <w:noProof/>
                 <w:webHidden/>
               </w:rPr>
-              <w:instrText xml:space="preserve"> PAGEREF _Toc497477289 \h </w:instrText>
+              <w:instrText xml:space="preserve"> PAGEREF _Toc497935708 \h </w:instrText>
             </w:r>
             <w:r>
               <w:rPr>
@@ -1945,7 +1930,7 @@
                 <w:noProof/>
                 <w:webHidden/>
               </w:rPr>
-              <w:t>4</w:t>
+              <w:t>5</w:t>
             </w:r>
             <w:r>
               <w:rPr>
@@ -1968,7 +1953,7 @@
               <w:sz w:val="22"/>
             </w:rPr>
           </w:pPr>
-          <w:hyperlink w:anchor="_Toc497477290" w:history="1">
+          <w:hyperlink w:anchor="_Toc497935709" w:history="1">
             <w:r>
               <w:rPr>
                 <w:rStyle w:val="Hiperhivatkozs"/>
@@ -1995,7 +1980,7 @@
                 <w:noProof/>
                 <w:webHidden/>
               </w:rPr>
-              <w:instrText xml:space="preserve"> PAGEREF _Toc497477290 \h </w:instrText>
+              <w:instrText xml:space="preserve"> PAGEREF _Toc497935709 \h </w:instrText>
             </w:r>
             <w:r>
               <w:rPr>
@@ -2015,7 +2000,7 @@
                 <w:noProof/>
                 <w:webHidden/>
               </w:rPr>
-              <w:t>5</w:t>
+              <w:t>6</w:t>
             </w:r>
             <w:r>
               <w:rPr>
@@ -2038,7 +2023,7 @@
               <w:sz w:val="22"/>
             </w:rPr>
           </w:pPr>
-          <w:hyperlink w:anchor="_Toc497477291" w:history="1">
+          <w:hyperlink w:anchor="_Toc497935710" w:history="1">
             <w:r>
               <w:rPr>
                 <w:rStyle w:val="Hiperhivatkozs"/>
@@ -2065,7 +2050,7 @@
                 <w:noProof/>
                 <w:webHidden/>
               </w:rPr>
-              <w:instrText xml:space="preserve"> PAGEREF _Toc497477291 \h </w:instrText>
+              <w:instrText xml:space="preserve"> PAGEREF _Toc497935710 \h </w:instrText>
             </w:r>
             <w:r>
               <w:rPr>
@@ -2085,7 +2070,7 @@
                 <w:noProof/>
                 <w:webHidden/>
               </w:rPr>
-              <w:t>5</w:t>
+              <w:t>6</w:t>
             </w:r>
             <w:r>
               <w:rPr>
@@ -2108,7 +2093,7 @@
               <w:sz w:val="22"/>
             </w:rPr>
           </w:pPr>
-          <w:hyperlink w:anchor="_Toc497477292" w:history="1">
+          <w:hyperlink w:anchor="_Toc497935711" w:history="1">
             <w:r>
               <w:rPr>
                 <w:rStyle w:val="Hiperhivatkozs"/>
@@ -2135,7 +2120,7 @@
                 <w:noProof/>
                 <w:webHidden/>
               </w:rPr>
-              <w:instrText xml:space="preserve"> PAGEREF _Toc497477292 \h </w:instrText>
+              <w:instrText xml:space="preserve"> PAGEREF _Toc497935711 \h </w:instrText>
             </w:r>
             <w:r>
               <w:rPr>
@@ -2155,7 +2140,7 @@
                 <w:noProof/>
                 <w:webHidden/>
               </w:rPr>
-              <w:t>5</w:t>
+              <w:t>6</w:t>
             </w:r>
             <w:r>
               <w:rPr>
@@ -2178,7 +2163,7 @@
               <w:sz w:val="22"/>
             </w:rPr>
           </w:pPr>
-          <w:hyperlink w:anchor="_Toc497477293" w:history="1">
+          <w:hyperlink w:anchor="_Toc497935712" w:history="1">
             <w:r>
               <w:rPr>
                 <w:rStyle w:val="Hiperhivatkozs"/>
@@ -2205,7 +2190,7 @@
                 <w:noProof/>
                 <w:webHidden/>
               </w:rPr>
-              <w:instrText xml:space="preserve"> PAGEREF _Toc497477293 \h </w:instrText>
+              <w:instrText xml:space="preserve"> PAGEREF _Toc497935712 \h </w:instrText>
             </w:r>
             <w:r>
               <w:rPr>
@@ -2225,7 +2210,7 @@
                 <w:noProof/>
                 <w:webHidden/>
               </w:rPr>
-              <w:t>5</w:t>
+              <w:t>6</w:t>
             </w:r>
             <w:r>
               <w:rPr>
@@ -2248,7 +2233,7 @@
               <w:sz w:val="22"/>
             </w:rPr>
           </w:pPr>
-          <w:hyperlink w:anchor="_Toc497477294" w:history="1">
+          <w:hyperlink w:anchor="_Toc497935713" w:history="1">
             <w:r>
               <w:rPr>
                 <w:rStyle w:val="Hiperhivatkozs"/>
@@ -2275,7 +2260,7 @@
                 <w:noProof/>
                 <w:webHidden/>
               </w:rPr>
-              <w:instrText xml:space="preserve"> PAGEREF _Toc497477294 \h </w:instrText>
+              <w:instrText xml:space="preserve"> PAGEREF _Toc497935713 \h </w:instrText>
             </w:r>
             <w:r>
               <w:rPr>
@@ -2295,7 +2280,7 @@
                 <w:noProof/>
                 <w:webHidden/>
               </w:rPr>
-              <w:t>5</w:t>
+              <w:t>6</w:t>
             </w:r>
             <w:r>
               <w:rPr>
@@ -2318,7 +2303,7 @@
               <w:sz w:val="22"/>
             </w:rPr>
           </w:pPr>
-          <w:hyperlink w:anchor="_Toc497477295" w:history="1">
+          <w:hyperlink w:anchor="_Toc497935714" w:history="1">
             <w:r>
               <w:rPr>
                 <w:rStyle w:val="Hiperhivatkozs"/>
@@ -2345,7 +2330,7 @@
                 <w:noProof/>
                 <w:webHidden/>
               </w:rPr>
-              <w:instrText xml:space="preserve"> PAGEREF _Toc497477295 \h </w:instrText>
+              <w:instrText xml:space="preserve"> PAGEREF _Toc497935714 \h </w:instrText>
             </w:r>
             <w:r>
               <w:rPr>
@@ -2365,7 +2350,7 @@
                 <w:noProof/>
                 <w:webHidden/>
               </w:rPr>
-              <w:t>5</w:t>
+              <w:t>6</w:t>
             </w:r>
             <w:r>
               <w:rPr>
@@ -2388,7 +2373,7 @@
               <w:sz w:val="22"/>
             </w:rPr>
           </w:pPr>
-          <w:hyperlink w:anchor="_Toc497477296" w:history="1">
+          <w:hyperlink w:anchor="_Toc497935715" w:history="1">
             <w:r>
               <w:rPr>
                 <w:rStyle w:val="Hiperhivatkozs"/>
@@ -2415,7 +2400,7 @@
                 <w:noProof/>
                 <w:webHidden/>
               </w:rPr>
-              <w:instrText xml:space="preserve"> PAGEREF _Toc497477296 \h </w:instrText>
+              <w:instrText xml:space="preserve"> PAGEREF _Toc497935715 \h </w:instrText>
             </w:r>
             <w:r>
               <w:rPr>
@@ -2435,7 +2420,7 @@
                 <w:noProof/>
                 <w:webHidden/>
               </w:rPr>
-              <w:t>5</w:t>
+              <w:t>6</w:t>
             </w:r>
             <w:r>
               <w:rPr>
@@ -2458,7 +2443,7 @@
               <w:sz w:val="22"/>
             </w:rPr>
           </w:pPr>
-          <w:hyperlink w:anchor="_Toc497477297" w:history="1">
+          <w:hyperlink w:anchor="_Toc497935716" w:history="1">
             <w:r>
               <w:rPr>
                 <w:rStyle w:val="Hiperhivatkozs"/>
@@ -2485,7 +2470,7 @@
                 <w:noProof/>
                 <w:webHidden/>
               </w:rPr>
-              <w:instrText xml:space="preserve"> PAGEREF _Toc497477297 \h </w:instrText>
+              <w:instrText xml:space="preserve"> PAGEREF _Toc497935716 \h </w:instrText>
             </w:r>
             <w:r>
               <w:rPr>
@@ -2505,7 +2490,7 @@
                 <w:noProof/>
                 <w:webHidden/>
               </w:rPr>
-              <w:t>5</w:t>
+              <w:t>6</w:t>
             </w:r>
             <w:r>
               <w:rPr>
@@ -2516,7 +2501,6 @@
             </w:r>
           </w:hyperlink>
         </w:p>
-        <w:bookmarkStart w:id="0" w:name="_GoBack"/>
         <w:p>
           <w:pPr>
             <w:pStyle w:val="TJ1"/>
@@ -2529,244 +2513,13 @@
               <w:sz w:val="22"/>
             </w:rPr>
           </w:pPr>
-          <w:r>
-            <w:rPr>
-              <w:rStyle w:val="Hiperhivatkozs"/>
-              <w:noProof/>
-            </w:rPr>
-            <w:fldChar w:fldCharType="begin"/>
-          </w:r>
-          <w:r>
-            <w:rPr>
-              <w:rStyle w:val="Hiperhivatkozs"/>
-              <w:noProof/>
-            </w:rPr>
-            <w:instrText xml:space="preserve"> </w:instrText>
-          </w:r>
-          <w:r>
-            <w:rPr>
-              <w:noProof/>
-            </w:rPr>
-            <w:instrText>HYPERLINK \l "_Toc497477298"</w:instrText>
-          </w:r>
-          <w:r>
-            <w:rPr>
-              <w:rStyle w:val="Hiperhivatkozs"/>
-              <w:noProof/>
-            </w:rPr>
-            <w:instrText xml:space="preserve"> </w:instrText>
-          </w:r>
-          <w:r>
-            <w:rPr>
-              <w:rStyle w:val="Hiperhivatkozs"/>
-              <w:noProof/>
-            </w:rPr>
-          </w:r>
-          <w:r>
-            <w:rPr>
-              <w:rStyle w:val="Hiperhivatkozs"/>
-              <w:noProof/>
-            </w:rPr>
-            <w:fldChar w:fldCharType="separate"/>
-          </w:r>
-          <w:r>
-            <w:rPr>
-              <w:rStyle w:val="Hiperhivatkozs"/>
-              <w:noProof/>
-            </w:rPr>
-            <w:t>Adatforrások</w:t>
-          </w:r>
-          <w:r>
-            <w:rPr>
-              <w:noProof/>
-              <w:webHidden/>
-            </w:rPr>
-            <w:tab/>
-          </w:r>
-          <w:r>
-            <w:rPr>
-              <w:noProof/>
-              <w:webHidden/>
-            </w:rPr>
-            <w:fldChar w:fldCharType="begin"/>
-          </w:r>
-          <w:r>
-            <w:rPr>
-              <w:noProof/>
-              <w:webHidden/>
-            </w:rPr>
-            <w:instrText xml:space="preserve"> PAGEREF _Toc497477298 \h </w:instrText>
-          </w:r>
-          <w:r>
-            <w:rPr>
-              <w:noProof/>
-              <w:webHidden/>
-            </w:rPr>
-          </w:r>
-          <w:r>
-            <w:rPr>
-              <w:noProof/>
-              <w:webHidden/>
-            </w:rPr>
-            <w:fldChar w:fldCharType="separate"/>
-          </w:r>
-          <w:r>
-            <w:rPr>
-              <w:noProof/>
-              <w:webHidden/>
-            </w:rPr>
-            <w:t>6</w:t>
-          </w:r>
-          <w:r>
-            <w:rPr>
-              <w:noProof/>
-              <w:webHidden/>
-            </w:rPr>
-            <w:fldChar w:fldCharType="end"/>
-          </w:r>
-          <w:r>
-            <w:rPr>
-              <w:rStyle w:val="Hiperhivatkozs"/>
-              <w:noProof/>
-            </w:rPr>
-            <w:fldChar w:fldCharType="end"/>
-          </w:r>
-        </w:p>
-        <w:bookmarkEnd w:id="0"/>
-        <w:p>
-          <w:pPr>
-            <w:pStyle w:val="TJ2"/>
-            <w:tabs>
-              <w:tab w:val="right" w:leader="dot" w:pos="9350"/>
-            </w:tabs>
-            <w:rPr>
-              <w:rFonts w:asciiTheme="minorHAnsi" w:eastAsiaTheme="minorEastAsia" w:hAnsiTheme="minorHAnsi" w:cstheme="minorBidi"/>
-              <w:noProof/>
-              <w:sz w:val="22"/>
-            </w:rPr>
-          </w:pPr>
-          <w:r>
-            <w:rPr>
-              <w:rStyle w:val="Hiperhivatkozs"/>
-              <w:noProof/>
-            </w:rPr>
-            <w:fldChar w:fldCharType="begin"/>
-          </w:r>
-          <w:r>
-            <w:rPr>
-              <w:rStyle w:val="Hiperhivatkozs"/>
-              <w:noProof/>
-            </w:rPr>
-            <w:instrText xml:space="preserve"> </w:instrText>
-          </w:r>
-          <w:r>
-            <w:rPr>
-              <w:noProof/>
-            </w:rPr>
-            <w:instrText>HYPERLINK \l "_Toc497477299"</w:instrText>
-          </w:r>
-          <w:r>
-            <w:rPr>
-              <w:rStyle w:val="Hiperhivatkozs"/>
-              <w:noProof/>
-            </w:rPr>
-            <w:instrText xml:space="preserve"> </w:instrText>
-          </w:r>
-          <w:r>
-            <w:rPr>
-              <w:rStyle w:val="Hiperhivatkozs"/>
-              <w:noProof/>
-            </w:rPr>
-          </w:r>
-          <w:r>
-            <w:rPr>
-              <w:rStyle w:val="Hiperhivatkozs"/>
-              <w:noProof/>
-            </w:rPr>
-            <w:fldChar w:fldCharType="separate"/>
-          </w:r>
-          <w:r>
-            <w:rPr>
-              <w:rStyle w:val="Hiperhivatkozs"/>
-              <w:noProof/>
-            </w:rPr>
-            <w:t>Személy (Person)</w:t>
-          </w:r>
-          <w:r>
-            <w:rPr>
-              <w:noProof/>
-              <w:webHidden/>
-            </w:rPr>
-            <w:tab/>
-          </w:r>
-          <w:r>
-            <w:rPr>
-              <w:noProof/>
-              <w:webHidden/>
-            </w:rPr>
-            <w:fldChar w:fldCharType="begin"/>
-          </w:r>
-          <w:r>
-            <w:rPr>
-              <w:noProof/>
-              <w:webHidden/>
-            </w:rPr>
-            <w:instrText xml:space="preserve"> PAGEREF _Toc497477299 \h </w:instrText>
-          </w:r>
-          <w:r>
-            <w:rPr>
-              <w:noProof/>
-              <w:webHidden/>
-            </w:rPr>
-          </w:r>
-          <w:r>
-            <w:rPr>
-              <w:noProof/>
-              <w:webHidden/>
-            </w:rPr>
-            <w:fldChar w:fldCharType="separate"/>
-          </w:r>
-          <w:r>
-            <w:rPr>
-              <w:noProof/>
-              <w:webHidden/>
-            </w:rPr>
-            <w:t>6</w:t>
-          </w:r>
-          <w:r>
-            <w:rPr>
-              <w:noProof/>
-              <w:webHidden/>
-            </w:rPr>
-            <w:fldChar w:fldCharType="end"/>
-          </w:r>
-          <w:r>
-            <w:rPr>
-              <w:rStyle w:val="Hiperhivatkozs"/>
-              <w:noProof/>
-            </w:rPr>
-            <w:fldChar w:fldCharType="end"/>
-          </w:r>
-        </w:p>
-        <w:p>
-          <w:pPr>
-            <w:pStyle w:val="TJ2"/>
-            <w:tabs>
-              <w:tab w:val="right" w:leader="dot" w:pos="9350"/>
-            </w:tabs>
-            <w:rPr>
-              <w:rFonts w:asciiTheme="minorHAnsi" w:eastAsiaTheme="minorEastAsia" w:hAnsiTheme="minorHAnsi" w:cstheme="minorBidi"/>
-              <w:noProof/>
-              <w:sz w:val="22"/>
-            </w:rPr>
-          </w:pPr>
-          <w:hyperlink w:anchor="_Toc497477300" w:history="1">
+          <w:hyperlink w:anchor="_Toc497935717" w:history="1">
             <w:r>
               <w:rPr>
                 <w:rStyle w:val="Hiperhivatkozs"/>
                 <w:noProof/>
               </w:rPr>
-              <w:t>Megjelenítési táblázat</w:t>
+              <w:t>Adatforrások</w:t>
             </w:r>
             <w:r>
               <w:rPr>
@@ -2787,7 +2540,7 @@
                 <w:noProof/>
                 <w:webHidden/>
               </w:rPr>
-              <w:instrText xml:space="preserve"> PAGEREF _Toc497477300 \h </w:instrText>
+              <w:instrText xml:space="preserve"> PAGEREF _Toc497935717 \h </w:instrText>
             </w:r>
             <w:r>
               <w:rPr>
@@ -2830,11 +2583,151 @@
               <w:sz w:val="22"/>
             </w:rPr>
           </w:pPr>
-          <w:hyperlink w:anchor="_Toc497477301" w:history="1">
+          <w:hyperlink w:anchor="_Toc497935718" w:history="1">
             <w:r>
               <w:rPr>
                 <w:rStyle w:val="Hiperhivatkozs"/>
                 <w:noProof/>
+              </w:rPr>
+              <w:t>Személy (Person)</w:t>
+            </w:r>
+            <w:r>
+              <w:rPr>
+                <w:noProof/>
+                <w:webHidden/>
+              </w:rPr>
+              <w:tab/>
+            </w:r>
+            <w:r>
+              <w:rPr>
+                <w:noProof/>
+                <w:webHidden/>
+              </w:rPr>
+              <w:fldChar w:fldCharType="begin"/>
+            </w:r>
+            <w:r>
+              <w:rPr>
+                <w:noProof/>
+                <w:webHidden/>
+              </w:rPr>
+              <w:instrText xml:space="preserve"> PAGEREF _Toc497935718 \h </w:instrText>
+            </w:r>
+            <w:r>
+              <w:rPr>
+                <w:noProof/>
+                <w:webHidden/>
+              </w:rPr>
+            </w:r>
+            <w:r>
+              <w:rPr>
+                <w:noProof/>
+                <w:webHidden/>
+              </w:rPr>
+              <w:fldChar w:fldCharType="separate"/>
+            </w:r>
+            <w:r>
+              <w:rPr>
+                <w:noProof/>
+                <w:webHidden/>
+              </w:rPr>
+              <w:t>6</w:t>
+            </w:r>
+            <w:r>
+              <w:rPr>
+                <w:noProof/>
+                <w:webHidden/>
+              </w:rPr>
+              <w:fldChar w:fldCharType="end"/>
+            </w:r>
+          </w:hyperlink>
+        </w:p>
+        <w:p>
+          <w:pPr>
+            <w:pStyle w:val="TJ3"/>
+            <w:tabs>
+              <w:tab w:val="right" w:leader="dot" w:pos="9350"/>
+            </w:tabs>
+            <w:rPr>
+              <w:rFonts w:asciiTheme="minorHAnsi" w:eastAsiaTheme="minorEastAsia" w:hAnsiTheme="minorHAnsi" w:cstheme="minorBidi"/>
+              <w:noProof/>
+              <w:sz w:val="22"/>
+            </w:rPr>
+          </w:pPr>
+          <w:hyperlink w:anchor="_Toc497935719" w:history="1">
+            <w:r>
+              <w:rPr>
+                <w:rStyle w:val="Hiperhivatkozs"/>
+                <w:noProof/>
+              </w:rPr>
+              <w:t>Megjelenítési táblázat</w:t>
+            </w:r>
+            <w:r>
+              <w:rPr>
+                <w:noProof/>
+                <w:webHidden/>
+              </w:rPr>
+              <w:tab/>
+            </w:r>
+            <w:r>
+              <w:rPr>
+                <w:noProof/>
+                <w:webHidden/>
+              </w:rPr>
+              <w:fldChar w:fldCharType="begin"/>
+            </w:r>
+            <w:r>
+              <w:rPr>
+                <w:noProof/>
+                <w:webHidden/>
+              </w:rPr>
+              <w:instrText xml:space="preserve"> PAGEREF _Toc497935719 \h </w:instrText>
+            </w:r>
+            <w:r>
+              <w:rPr>
+                <w:noProof/>
+                <w:webHidden/>
+              </w:rPr>
+            </w:r>
+            <w:r>
+              <w:rPr>
+                <w:noProof/>
+                <w:webHidden/>
+              </w:rPr>
+              <w:fldChar w:fldCharType="separate"/>
+            </w:r>
+            <w:r>
+              <w:rPr>
+                <w:noProof/>
+                <w:webHidden/>
+              </w:rPr>
+              <w:t>7</w:t>
+            </w:r>
+            <w:r>
+              <w:rPr>
+                <w:noProof/>
+                <w:webHidden/>
+              </w:rPr>
+              <w:fldChar w:fldCharType="end"/>
+            </w:r>
+          </w:hyperlink>
+        </w:p>
+        <w:p>
+          <w:pPr>
+            <w:pStyle w:val="TJ3"/>
+            <w:tabs>
+              <w:tab w:val="right" w:leader="dot" w:pos="9350"/>
+            </w:tabs>
+            <w:rPr>
+              <w:rFonts w:asciiTheme="minorHAnsi" w:eastAsiaTheme="minorEastAsia" w:hAnsiTheme="minorHAnsi" w:cstheme="minorBidi"/>
+              <w:noProof/>
+              <w:sz w:val="22"/>
+            </w:rPr>
+          </w:pPr>
+          <w:hyperlink w:anchor="_Toc497935720" w:history="1">
+            <w:r>
+              <w:rPr>
+                <w:rStyle w:val="Hiperhivatkozs"/>
+                <w:noProof/>
                 <w:lang w:val="en-US"/>
               </w:rPr>
               <w:t>B</w:t>
@@ -2865,7 +2758,7 @@
                 <w:noProof/>
                 <w:webHidden/>
               </w:rPr>
-              <w:instrText xml:space="preserve"> PAGEREF _Toc497477301 \h </w:instrText>
+              <w:instrText xml:space="preserve"> PAGEREF _Toc497935720 \h </w:instrText>
             </w:r>
             <w:r>
               <w:rPr>
@@ -2885,7 +2778,287 @@
                 <w:noProof/>
                 <w:webHidden/>
               </w:rPr>
-              <w:t>6</w:t>
+              <w:t>7</w:t>
+            </w:r>
+            <w:r>
+              <w:rPr>
+                <w:noProof/>
+                <w:webHidden/>
+              </w:rPr>
+              <w:fldChar w:fldCharType="end"/>
+            </w:r>
+          </w:hyperlink>
+        </w:p>
+        <w:p>
+          <w:pPr>
+            <w:pStyle w:val="TJ3"/>
+            <w:tabs>
+              <w:tab w:val="right" w:leader="dot" w:pos="9350"/>
+            </w:tabs>
+            <w:rPr>
+              <w:rFonts w:asciiTheme="minorHAnsi" w:eastAsiaTheme="minorEastAsia" w:hAnsiTheme="minorHAnsi" w:cstheme="minorBidi"/>
+              <w:noProof/>
+              <w:sz w:val="22"/>
+            </w:rPr>
+          </w:pPr>
+          <w:hyperlink w:anchor="_Toc497935721" w:history="1">
+            <w:r>
+              <w:rPr>
+                <w:rStyle w:val="Hiperhivatkozs"/>
+                <w:noProof/>
+              </w:rPr>
+              <w:t>Személy oldal</w:t>
+            </w:r>
+            <w:r>
+              <w:rPr>
+                <w:noProof/>
+                <w:webHidden/>
+              </w:rPr>
+              <w:tab/>
+            </w:r>
+            <w:r>
+              <w:rPr>
+                <w:noProof/>
+                <w:webHidden/>
+              </w:rPr>
+              <w:fldChar w:fldCharType="begin"/>
+            </w:r>
+            <w:r>
+              <w:rPr>
+                <w:noProof/>
+                <w:webHidden/>
+              </w:rPr>
+              <w:instrText xml:space="preserve"> PAGEREF _Toc497935721 \h </w:instrText>
+            </w:r>
+            <w:r>
+              <w:rPr>
+                <w:noProof/>
+                <w:webHidden/>
+              </w:rPr>
+            </w:r>
+            <w:r>
+              <w:rPr>
+                <w:noProof/>
+                <w:webHidden/>
+              </w:rPr>
+              <w:fldChar w:fldCharType="separate"/>
+            </w:r>
+            <w:r>
+              <w:rPr>
+                <w:noProof/>
+                <w:webHidden/>
+              </w:rPr>
+              <w:t>9</w:t>
+            </w:r>
+            <w:r>
+              <w:rPr>
+                <w:noProof/>
+                <w:webHidden/>
+              </w:rPr>
+              <w:fldChar w:fldCharType="end"/>
+            </w:r>
+          </w:hyperlink>
+        </w:p>
+        <w:p>
+          <w:pPr>
+            <w:pStyle w:val="TJ3"/>
+            <w:tabs>
+              <w:tab w:val="right" w:leader="dot" w:pos="9350"/>
+            </w:tabs>
+            <w:rPr>
+              <w:rFonts w:asciiTheme="minorHAnsi" w:eastAsiaTheme="minorEastAsia" w:hAnsiTheme="minorHAnsi" w:cstheme="minorBidi"/>
+              <w:noProof/>
+              <w:sz w:val="22"/>
+            </w:rPr>
+          </w:pPr>
+          <w:hyperlink w:anchor="_Toc497935722" w:history="1">
+            <w:r>
+              <w:rPr>
+                <w:rStyle w:val="Hiperhivatkozs"/>
+                <w:noProof/>
+              </w:rPr>
+              <w:t>Személy bevitel</w:t>
+            </w:r>
+            <w:r>
+              <w:rPr>
+                <w:noProof/>
+                <w:webHidden/>
+              </w:rPr>
+              <w:tab/>
+            </w:r>
+            <w:r>
+              <w:rPr>
+                <w:noProof/>
+                <w:webHidden/>
+              </w:rPr>
+              <w:fldChar w:fldCharType="begin"/>
+            </w:r>
+            <w:r>
+              <w:rPr>
+                <w:noProof/>
+                <w:webHidden/>
+              </w:rPr>
+              <w:instrText xml:space="preserve"> PAGEREF _Toc497935722 \h </w:instrText>
+            </w:r>
+            <w:r>
+              <w:rPr>
+                <w:noProof/>
+                <w:webHidden/>
+              </w:rPr>
+            </w:r>
+            <w:r>
+              <w:rPr>
+                <w:noProof/>
+                <w:webHidden/>
+              </w:rPr>
+              <w:fldChar w:fldCharType="separate"/>
+            </w:r>
+            <w:r>
+              <w:rPr>
+                <w:noProof/>
+                <w:webHidden/>
+              </w:rPr>
+              <w:t>12</w:t>
+            </w:r>
+            <w:r>
+              <w:rPr>
+                <w:noProof/>
+                <w:webHidden/>
+              </w:rPr>
+              <w:fldChar w:fldCharType="end"/>
+            </w:r>
+          </w:hyperlink>
+        </w:p>
+        <w:p>
+          <w:pPr>
+            <w:pStyle w:val="TJ3"/>
+            <w:tabs>
+              <w:tab w:val="right" w:leader="dot" w:pos="9350"/>
+            </w:tabs>
+            <w:rPr>
+              <w:rFonts w:asciiTheme="minorHAnsi" w:eastAsiaTheme="minorEastAsia" w:hAnsiTheme="minorHAnsi" w:cstheme="minorBidi"/>
+              <w:noProof/>
+              <w:sz w:val="22"/>
+            </w:rPr>
+          </w:pPr>
+          <w:hyperlink w:anchor="_Toc497935723" w:history="1">
+            <w:r>
+              <w:rPr>
+                <w:rStyle w:val="Hiperhivatkozs"/>
+                <w:noProof/>
+              </w:rPr>
+              <w:t>Törlés</w:t>
+            </w:r>
+            <w:r>
+              <w:rPr>
+                <w:noProof/>
+                <w:webHidden/>
+              </w:rPr>
+              <w:tab/>
+            </w:r>
+            <w:r>
+              <w:rPr>
+                <w:noProof/>
+                <w:webHidden/>
+              </w:rPr>
+              <w:fldChar w:fldCharType="begin"/>
+            </w:r>
+            <w:r>
+              <w:rPr>
+                <w:noProof/>
+                <w:webHidden/>
+              </w:rPr>
+              <w:instrText xml:space="preserve"> PAGEREF _Toc497935723 \h </w:instrText>
+            </w:r>
+            <w:r>
+              <w:rPr>
+                <w:noProof/>
+                <w:webHidden/>
+              </w:rPr>
+            </w:r>
+            <w:r>
+              <w:rPr>
+                <w:noProof/>
+                <w:webHidden/>
+              </w:rPr>
+              <w:fldChar w:fldCharType="separate"/>
+            </w:r>
+            <w:r>
+              <w:rPr>
+                <w:noProof/>
+                <w:webHidden/>
+              </w:rPr>
+              <w:t>12</w:t>
+            </w:r>
+            <w:r>
+              <w:rPr>
+                <w:noProof/>
+                <w:webHidden/>
+              </w:rPr>
+              <w:fldChar w:fldCharType="end"/>
+            </w:r>
+          </w:hyperlink>
+        </w:p>
+        <w:p>
+          <w:pPr>
+            <w:pStyle w:val="TJ3"/>
+            <w:tabs>
+              <w:tab w:val="right" w:leader="dot" w:pos="9350"/>
+            </w:tabs>
+            <w:rPr>
+              <w:rFonts w:asciiTheme="minorHAnsi" w:eastAsiaTheme="minorEastAsia" w:hAnsiTheme="minorHAnsi" w:cstheme="minorBidi"/>
+              <w:noProof/>
+              <w:sz w:val="22"/>
+            </w:rPr>
+          </w:pPr>
+          <w:hyperlink w:anchor="_Toc497935724" w:history="1">
+            <w:r>
+              <w:rPr>
+                <w:rStyle w:val="Hiperhivatkozs"/>
+                <w:noProof/>
+              </w:rPr>
+              <w:t>Szerkesztés</w:t>
+            </w:r>
+            <w:r>
+              <w:rPr>
+                <w:noProof/>
+                <w:webHidden/>
+              </w:rPr>
+              <w:tab/>
+            </w:r>
+            <w:r>
+              <w:rPr>
+                <w:noProof/>
+                <w:webHidden/>
+              </w:rPr>
+              <w:fldChar w:fldCharType="begin"/>
+            </w:r>
+            <w:r>
+              <w:rPr>
+                <w:noProof/>
+                <w:webHidden/>
+              </w:rPr>
+              <w:instrText xml:space="preserve"> PAGEREF _Toc497935724 \h </w:instrText>
+            </w:r>
+            <w:r>
+              <w:rPr>
+                <w:noProof/>
+                <w:webHidden/>
+              </w:rPr>
+            </w:r>
+            <w:r>
+              <w:rPr>
+                <w:noProof/>
+                <w:webHidden/>
+              </w:rPr>
+              <w:fldChar w:fldCharType="separate"/>
+            </w:r>
+            <w:r>
+              <w:rPr>
+                <w:noProof/>
+                <w:webHidden/>
+              </w:rPr>
+              <w:t>13</w:t>
             </w:r>
             <w:r>
               <w:rPr>
@@ -2908,13 +3081,13 @@
               <w:sz w:val="22"/>
             </w:rPr>
           </w:pPr>
-          <w:hyperlink w:anchor="_Toc497477302" w:history="1">
+          <w:hyperlink w:anchor="_Toc497935725" w:history="1">
             <w:r>
               <w:rPr>
                 <w:rStyle w:val="Hiperhivatkozs"/>
                 <w:noProof/>
               </w:rPr>
-              <w:t>Személy oldal</w:t>
+              <w:t>Páciens (Patient)</w:t>
             </w:r>
             <w:r>
               <w:rPr>
@@ -2935,7 +3108,7 @@
                 <w:noProof/>
                 <w:webHidden/>
               </w:rPr>
-              <w:instrText xml:space="preserve"> PAGEREF _Toc497477302 \h </w:instrText>
+              <w:instrText xml:space="preserve"> PAGEREF _Toc497935725 \h </w:instrText>
             </w:r>
             <w:r>
               <w:rPr>
@@ -2955,7 +3128,7 @@
                 <w:noProof/>
                 <w:webHidden/>
               </w:rPr>
-              <w:t>8</w:t>
+              <w:t>13</w:t>
             </w:r>
             <w:r>
               <w:rPr>
@@ -2973,16 +3146,18 @@
               <w:tab w:val="right" w:leader="dot" w:pos="9350"/>
             </w:tabs>
             <w:rPr>
+              <w:rFonts w:asciiTheme="minorHAnsi" w:eastAsiaTheme="minorEastAsia" w:hAnsiTheme="minorHAnsi" w:cstheme="minorBidi"/>
               <w:noProof/>
+              <w:sz w:val="22"/>
             </w:rPr>
           </w:pPr>
-          <w:hyperlink w:anchor="_Toc497477303" w:history="1">
+          <w:hyperlink w:anchor="_Toc497935726" w:history="1">
             <w:r>
               <w:rPr>
                 <w:rStyle w:val="Hiperhivatkozs"/>
                 <w:noProof/>
               </w:rPr>
-              <w:t>Törlés</w:t>
+              <w:t>Megjelenítési táblázat</w:t>
             </w:r>
             <w:r>
               <w:rPr>
@@ -3003,7 +3178,7 @@
                 <w:noProof/>
                 <w:webHidden/>
               </w:rPr>
-              <w:instrText xml:space="preserve"> PAGEREF _Toc497477303 \h </w:instrText>
+              <w:instrText xml:space="preserve"> PAGEREF _Toc497935726 \h </w:instrText>
             </w:r>
             <w:r>
               <w:rPr>
@@ -3023,7 +3198,7 @@
                 <w:noProof/>
                 <w:webHidden/>
               </w:rPr>
-              <w:t>10</w:t>
+              <w:t>14</w:t>
             </w:r>
             <w:r>
               <w:rPr>
@@ -3041,16 +3216,18 @@
               <w:tab w:val="right" w:leader="dot" w:pos="9350"/>
             </w:tabs>
             <w:rPr>
+              <w:rFonts w:asciiTheme="minorHAnsi" w:eastAsiaTheme="minorEastAsia" w:hAnsiTheme="minorHAnsi" w:cstheme="minorBidi"/>
               <w:noProof/>
+              <w:sz w:val="22"/>
             </w:rPr>
           </w:pPr>
-          <w:hyperlink w:anchor="_Toc497477304" w:history="1">
+          <w:hyperlink w:anchor="_Toc497935727" w:history="1">
             <w:r>
               <w:rPr>
                 <w:rStyle w:val="Hiperhivatkozs"/>
                 <w:noProof/>
               </w:rPr>
-              <w:t>Szerkesztés</w:t>
+              <w:t>Böngészés</w:t>
             </w:r>
             <w:r>
               <w:rPr>
@@ -3071,7 +3248,7 @@
                 <w:noProof/>
                 <w:webHidden/>
               </w:rPr>
-              <w:instrText xml:space="preserve"> PAGEREF _Toc497477304 \h </w:instrText>
+              <w:instrText xml:space="preserve"> PAGEREF _Toc497935727 \h </w:instrText>
             </w:r>
             <w:r>
               <w:rPr>
@@ -3091,7 +3268,7 @@
                 <w:noProof/>
                 <w:webHidden/>
               </w:rPr>
-              <w:t>10</w:t>
+              <w:t>14</w:t>
             </w:r>
             <w:r>
               <w:rPr>
@@ -3108,7 +3285,6 @@
               <w:b/>
               <w:bCs/>
             </w:rPr>
-            <w:lastRenderedPageBreak/>
             <w:fldChar w:fldCharType="end"/>
           </w:r>
         </w:p>
@@ -3128,7 +3304,7 @@
       <w:pPr>
         <w:pStyle w:val="Cmsor1"/>
       </w:pPr>
-      <w:bookmarkStart w:id="1" w:name="_Toc497477278"/>
+      <w:bookmarkStart w:id="1" w:name="_Toc497935697"/>
       <w:r>
         <w:lastRenderedPageBreak/>
         <w:t>A dokumentumról</w:t>
@@ -3173,7 +3349,7 @@
       <w:pPr>
         <w:pStyle w:val="Cmsor1"/>
       </w:pPr>
-      <w:bookmarkStart w:id="3" w:name="_Toc497477279"/>
+      <w:bookmarkStart w:id="3" w:name="_Toc497935698"/>
       <w:r>
         <w:t>Bevezetés</w:t>
       </w:r>
@@ -3183,7 +3359,7 @@
       <w:pPr>
         <w:pStyle w:val="Cmsor1"/>
       </w:pPr>
-      <w:bookmarkStart w:id="4" w:name="_Toc497477280"/>
+      <w:bookmarkStart w:id="4" w:name="_Toc497935699"/>
       <w:r>
         <w:t>Általános funkcionalitás</w:t>
       </w:r>
@@ -3193,7 +3369,7 @@
       <w:pPr>
         <w:pStyle w:val="Cmsor2"/>
       </w:pPr>
-      <w:bookmarkStart w:id="5" w:name="_Toc497477281"/>
+      <w:bookmarkStart w:id="5" w:name="_Toc497935700"/>
       <w:r>
         <w:t>Böngésző támogatás</w:t>
       </w:r>
@@ -3285,7 +3461,7 @@
       <w:pPr>
         <w:pStyle w:val="Cmsor2"/>
       </w:pPr>
-      <w:bookmarkStart w:id="6" w:name="_Toc497477282"/>
+      <w:bookmarkStart w:id="6" w:name="_Toc497935701"/>
       <w:r>
         <w:t>Nyelv</w:t>
       </w:r>
@@ -3300,7 +3476,7 @@
       <w:pPr>
         <w:pStyle w:val="Cmsor2"/>
       </w:pPr>
-      <w:bookmarkStart w:id="7" w:name="_Toc497477283"/>
+      <w:bookmarkStart w:id="7" w:name="_Toc497935702"/>
       <w:r>
         <w:t>Hibakezelés</w:t>
       </w:r>
@@ -3320,17 +3496,14 @@
         <w:t xml:space="preserve"> </w:t>
       </w:r>
       <w:r>
-        <w:t>ként fog megjelenni a felületen</w:t>
-      </w:r>
-      <w:r>
-        <w:t>.</w:t>
+        <w:t>ként fog megjelenni a felületen.</w:t>
       </w:r>
     </w:p>
     <w:p>
       <w:pPr>
         <w:pStyle w:val="Cmsor2"/>
       </w:pPr>
-      <w:bookmarkStart w:id="8" w:name="_Toc497477284"/>
+      <w:bookmarkStart w:id="8" w:name="_Toc497935703"/>
       <w:r>
         <w:lastRenderedPageBreak/>
         <w:t>Konfirmációk</w:t>
@@ -3358,7 +3531,7 @@
         <w:pStyle w:val="Cmsor2"/>
       </w:pPr>
       <w:bookmarkStart w:id="9" w:name="_Toc492560092"/>
-      <w:bookmarkStart w:id="10" w:name="_Toc497477285"/>
+      <w:bookmarkStart w:id="10" w:name="_Toc497935704"/>
       <w:r>
         <w:t>Paraméterek</w:t>
       </w:r>
@@ -3367,10 +3540,7 @@
     </w:p>
     <w:p>
       <w:r>
-        <w:t>A rendszer egye</w:t>
-      </w:r>
-      <w:r>
-        <w:t xml:space="preserve">s tulajdonságai </w:t>
+        <w:t xml:space="preserve">A rendszer egyes tulajdonságai </w:t>
       </w:r>
       <w:proofErr w:type="spellStart"/>
       <w:r>
@@ -3391,7 +3561,7 @@
       <w:pPr>
         <w:pStyle w:val="Cmsor2"/>
       </w:pPr>
-      <w:bookmarkStart w:id="11" w:name="_Toc497477286"/>
+      <w:bookmarkStart w:id="11" w:name="_Toc497935705"/>
       <w:commentRangeStart w:id="12"/>
       <w:r>
         <w:t>Adatvédelem</w:t>
@@ -3423,7 +3593,7 @@
       <w:pPr>
         <w:pStyle w:val="Cmsor1"/>
       </w:pPr>
-      <w:bookmarkStart w:id="13" w:name="_Toc497477287"/>
+      <w:bookmarkStart w:id="13" w:name="_Toc497935706"/>
       <w:proofErr w:type="spellStart"/>
       <w:r>
         <w:t>Autentikáció</w:t>
@@ -3435,7 +3605,7 @@
       <w:pPr>
         <w:pStyle w:val="Cmsor2"/>
       </w:pPr>
-      <w:bookmarkStart w:id="14" w:name="_Toc497477288"/>
+      <w:bookmarkStart w:id="14" w:name="_Toc497935707"/>
       <w:r>
         <w:t>Bejelentkezés</w:t>
       </w:r>
@@ -3463,13 +3633,14 @@
         </w:numPr>
       </w:pPr>
       <w:r>
-        <w:t>login0.png (//</w:t>
-      </w:r>
-      <w:proofErr w:type="spellStart"/>
-      <w:r>
-        <w:t>todo</w:t>
-      </w:r>
-      <w:proofErr w:type="spellEnd"/>
+        <w:t>login0.png (</w:t>
+      </w:r>
+      <w:r>
+        <w:t>0</w:t>
+      </w:r>
+      <w:r>
+        <w:t>. ábra</w:t>
+      </w:r>
       <w:r>
         <w:t>)</w:t>
       </w:r>
@@ -3532,11 +3703,79 @@
         <w:t>Szerver nem elérhető</w:t>
       </w:r>
     </w:p>
+    <w:p/>
+    <w:p/>
     <w:p>
       <w:pPr>
+        <w:jc w:val="center"/>
+      </w:pPr>
+      <w:r>
+        <w:rPr>
+          <w:noProof/>
+        </w:rPr>
+        <w:lastRenderedPageBreak/>
+        <w:drawing>
+          <wp:inline distT="0" distB="0" distL="0" distR="0" wp14:anchorId="6DF3A499" wp14:editId="46FCDCAC">
+            <wp:extent cx="3686175" cy="5991225"/>
+            <wp:effectExtent l="0" t="0" r="9525" b="9525"/>
+            <wp:docPr id="1" name="Kép 1"/>
+            <wp:cNvGraphicFramePr>
+              <a:graphicFrameLocks xmlns:a="http://schemas.openxmlformats.org/drawingml/2006/main" noChangeAspect="1"/>
+            </wp:cNvGraphicFramePr>
+            <a:graphic xmlns:a="http://schemas.openxmlformats.org/drawingml/2006/main">
+              <a:graphicData uri="http://schemas.openxmlformats.org/drawingml/2006/picture">
+                <pic:pic xmlns:pic="http://schemas.openxmlformats.org/drawingml/2006/picture">
+                  <pic:nvPicPr>
+                    <pic:cNvPr id="1" name="login0.png"/>
+                    <pic:cNvPicPr/>
+                  </pic:nvPicPr>
+                  <pic:blipFill>
+                    <a:blip r:embed="rId12">
+                      <a:extLst>
+                        <a:ext uri="{28A0092B-C50C-407E-A947-70E740481C1C}">
+                          <a14:useLocalDpi xmlns:a14="http://schemas.microsoft.com/office/drawing/2010/main" val="0"/>
+                        </a:ext>
+                      </a:extLst>
+                    </a:blip>
+                    <a:stretch>
+                      <a:fillRect/>
+                    </a:stretch>
+                  </pic:blipFill>
+                  <pic:spPr>
+                    <a:xfrm>
+                      <a:off x="0" y="0"/>
+                      <a:ext cx="3686175" cy="5991225"/>
+                    </a:xfrm>
+                    <a:prstGeom prst="rect">
+                      <a:avLst/>
+                    </a:prstGeom>
+                  </pic:spPr>
+                </pic:pic>
+              </a:graphicData>
+            </a:graphic>
+          </wp:inline>
+        </w:drawing>
+      </w:r>
+    </w:p>
+    <w:p>
+      <w:pPr>
+        <w:jc w:val="center"/>
+      </w:pPr>
+      <w:r>
+        <w:t>(</w:t>
+      </w:r>
+      <w:r>
+        <w:t>0</w:t>
+      </w:r>
+      <w:r>
+        <w:t>. ábra)</w:t>
+      </w:r>
+    </w:p>
+    <w:p>
+      <w:pPr>
         <w:pStyle w:val="Cmsor2"/>
       </w:pPr>
-      <w:bookmarkStart w:id="15" w:name="_Toc497477289"/>
+      <w:bookmarkStart w:id="15" w:name="_Toc497935708"/>
       <w:r>
         <w:t>Kijelentkezés</w:t>
       </w:r>
@@ -3560,8 +3799,9 @@
       <w:pPr>
         <w:pStyle w:val="Cmsor2"/>
       </w:pPr>
-      <w:bookmarkStart w:id="16" w:name="_Toc497477290"/>
-      <w:r>
+      <w:bookmarkStart w:id="16" w:name="_Toc497935709"/>
+      <w:r>
+        <w:lastRenderedPageBreak/>
         <w:t>Maradjon bejelentkezve</w:t>
       </w:r>
       <w:bookmarkEnd w:id="16"/>
@@ -3575,7 +3815,7 @@
       <w:pPr>
         <w:pStyle w:val="Cmsor2"/>
       </w:pPr>
-      <w:bookmarkStart w:id="17" w:name="_Toc497477291"/>
+      <w:bookmarkStart w:id="17" w:name="_Toc497935710"/>
       <w:r>
         <w:t>Regisztráció</w:t>
       </w:r>
@@ -3590,7 +3830,7 @@
       <w:pPr>
         <w:pStyle w:val="Cmsor2"/>
       </w:pPr>
-      <w:bookmarkStart w:id="18" w:name="_Toc497477292"/>
+      <w:bookmarkStart w:id="18" w:name="_Toc497935711"/>
       <w:proofErr w:type="spellStart"/>
       <w:r>
         <w:t>Autorizáció</w:t>
@@ -3612,7 +3852,7 @@
       <w:pPr>
         <w:pStyle w:val="Cmsor1"/>
       </w:pPr>
-      <w:bookmarkStart w:id="19" w:name="_Toc497477293"/>
+      <w:bookmarkStart w:id="19" w:name="_Toc497935712"/>
       <w:r>
         <w:t>Design paraméterek</w:t>
       </w:r>
@@ -3622,7 +3862,7 @@
       <w:pPr>
         <w:pStyle w:val="Cmsor2"/>
       </w:pPr>
-      <w:bookmarkStart w:id="20" w:name="_Toc497477294"/>
+      <w:bookmarkStart w:id="20" w:name="_Toc497935713"/>
       <w:r>
         <w:t>Projekt és alkalmazás neve</w:t>
       </w:r>
@@ -3637,7 +3877,7 @@
       <w:pPr>
         <w:pStyle w:val="Cmsor2"/>
       </w:pPr>
-      <w:bookmarkStart w:id="21" w:name="_Toc497477295"/>
+      <w:bookmarkStart w:id="21" w:name="_Toc497935714"/>
       <w:r>
         <w:t>Logó</w:t>
       </w:r>
@@ -3652,7 +3892,7 @@
       <w:pPr>
         <w:pStyle w:val="Cmsor2"/>
       </w:pPr>
-      <w:bookmarkStart w:id="22" w:name="_Toc497477296"/>
+      <w:bookmarkStart w:id="22" w:name="_Toc497935715"/>
       <w:r>
         <w:t>Téma</w:t>
       </w:r>
@@ -4314,7 +4554,7 @@
       <w:pPr>
         <w:pStyle w:val="Cmsor2"/>
       </w:pPr>
-      <w:bookmarkStart w:id="23" w:name="_Toc497477297"/>
+      <w:bookmarkStart w:id="23" w:name="_Toc497935716"/>
       <w:r>
         <w:t>Ikonok</w:t>
       </w:r>
@@ -4337,9 +4577,8 @@
       <w:pPr>
         <w:pStyle w:val="Cmsor1"/>
       </w:pPr>
-      <w:bookmarkStart w:id="24" w:name="_Toc497477298"/>
-      <w:r>
-        <w:lastRenderedPageBreak/>
+      <w:bookmarkStart w:id="24" w:name="_Toc497935717"/>
+      <w:r>
         <w:t>Adatforrások</w:t>
       </w:r>
       <w:bookmarkEnd w:id="24"/>
@@ -4349,7 +4588,7 @@
         <w:pStyle w:val="Cmsor2"/>
       </w:pPr>
       <w:bookmarkStart w:id="25" w:name="_Személy_(Person)"/>
-      <w:bookmarkStart w:id="26" w:name="_Toc497477299"/>
+      <w:bookmarkStart w:id="26" w:name="_Toc497935718"/>
       <w:bookmarkEnd w:id="25"/>
       <w:r>
         <w:t>Személy (</w:t>
@@ -4365,7 +4604,7 @@
       <w:bookmarkEnd w:id="26"/>
     </w:p>
     <w:p>
-      <w:hyperlink r:id="rId12" w:history="1">
+      <w:hyperlink r:id="rId13" w:history="1">
         <w:r>
           <w:rPr>
             <w:rStyle w:val="Hiperhivatkozs"/>
@@ -4376,6 +4615,7 @@
     </w:p>
     <w:p>
       <w:r>
+        <w:lastRenderedPageBreak/>
         <w:t>A következő táblázat arra szolgál, hogy tudjuk melyik adat melyik elemen milyen módon és mennyiségben jelenik meg. Az általam elképzelt mód van definiálva. Ezt kellene a dokumentum olvasójának pontosítani. Nyugodtan lehet a táblázatba írni. A különböző elemek később definiálásra kerülnek és képernyő tervet is csatolok mellé.</w:t>
       </w:r>
     </w:p>
@@ -4450,10 +4690,10 @@
     </w:p>
     <w:p>
       <w:pPr>
-        <w:pStyle w:val="Cmsor2"/>
+        <w:pStyle w:val="Cmsor3"/>
       </w:pPr>
       <w:bookmarkStart w:id="27" w:name="_Megjelenítési_táblázat"/>
-      <w:bookmarkStart w:id="28" w:name="_Toc497477300"/>
+      <w:bookmarkStart w:id="28" w:name="_Toc497935719"/>
       <w:bookmarkEnd w:id="27"/>
       <w:r>
         <w:t>Megjelenítési táblázat</w:t>
@@ -5467,9 +5707,9 @@
     </w:p>
     <w:p>
       <w:pPr>
-        <w:pStyle w:val="Cmsor2"/>
-      </w:pPr>
-      <w:bookmarkStart w:id="29" w:name="_Toc497477301"/>
+        <w:pStyle w:val="Cmsor3"/>
+      </w:pPr>
+      <w:bookmarkStart w:id="29" w:name="_Toc497935720"/>
       <w:r>
         <w:rPr>
           <w:lang w:val="en-US"/>
@@ -5497,14 +5737,16 @@
         </w:numPr>
       </w:pPr>
       <w:r>
-        <w:lastRenderedPageBreak/>
         <w:t>person_search_browse0</w:t>
       </w:r>
       <w:r>
-        <w:t>.png</w:t>
-      </w:r>
-      <w:r>
-        <w:t xml:space="preserve"> (1.</w:t>
+        <w:t>.png (</w:t>
+      </w:r>
+      <w:r>
+        <w:t>1</w:t>
+      </w:r>
+      <w:r>
+        <w:t>.</w:t>
       </w:r>
       <w:r>
         <w:t xml:space="preserve"> </w:t>
@@ -5515,6 +5757,7 @@
     </w:p>
     <w:p>
       <w:r>
+        <w:lastRenderedPageBreak/>
         <w:t>Mindegyik személy egy kártyán helyezkedik el</w:t>
       </w:r>
       <w:r>
@@ -5535,16 +5778,7 @@
         <w:t xml:space="preserve">. </w:t>
       </w:r>
       <w:r>
-        <w:t>A</w:t>
-      </w:r>
-      <w:r>
-        <w:t xml:space="preserve"> kártya kattintható</w:t>
-      </w:r>
-      <w:r>
-        <w:t xml:space="preserve"> és a személy bővebb információját jeleníti meg</w:t>
-      </w:r>
-      <w:r>
-        <w:t>.</w:t>
+        <w:t>A kártya kattintható és a személy bővebb információját jeleníti meg.</w:t>
       </w:r>
     </w:p>
     <w:p>
@@ -5567,7 +5801,13 @@
         <w:t xml:space="preserve">_info0.png </w:t>
       </w:r>
       <w:r>
-        <w:t>(2. ábra)</w:t>
+        <w:t>(</w:t>
+      </w:r>
+      <w:r>
+        <w:t>2</w:t>
+      </w:r>
+      <w:r>
+        <w:t>. ábra)</w:t>
       </w:r>
     </w:p>
     <w:p>
@@ -5579,7 +5819,13 @@
         </w:numPr>
       </w:pPr>
       <w:r>
-        <w:t>person_info1.png (3. ábra)</w:t>
+        <w:t>person_info1.png (</w:t>
+      </w:r>
+      <w:r>
+        <w:t>3</w:t>
+      </w:r>
+      <w:r>
+        <w:t>. ábra)</w:t>
       </w:r>
     </w:p>
     <w:p>
@@ -5605,13 +5851,20 @@
         </w:numPr>
       </w:pPr>
       <w:r>
-        <w:t>add_person0.png(//</w:t>
-      </w:r>
-      <w:proofErr w:type="spellStart"/>
-      <w:r>
-        <w:t>todo</w:t>
-      </w:r>
-      <w:proofErr w:type="spellEnd"/>
+        <w:t>add_person0.png</w:t>
+      </w:r>
+      <w:r>
+        <w:t xml:space="preserve"> </w:t>
+      </w:r>
+      <w:r>
+        <w:t>(</w:t>
+      </w:r>
+      <w:r>
+        <w:t>4</w:t>
+      </w:r>
+      <w:r>
+        <w:t>. ábra</w:t>
+      </w:r>
       <w:r>
         <w:t>)</w:t>
       </w:r>
@@ -5744,7 +5997,7 @@
                 <wp:effectExtent l="0" t="0" r="28575" b="19050"/>
                 <wp:wrapNone/>
                 <wp:docPr id="15" name="Téglalap 15">
-                  <a:hlinkClick xmlns:a="http://schemas.openxmlformats.org/drawingml/2006/main" r:id="rId13"/>
+                  <a:hlinkClick xmlns:a="http://schemas.openxmlformats.org/drawingml/2006/main" r:id="rId14"/>
                 </wp:docPr>
                 <wp:cNvGraphicFramePr/>
                 <a:graphic xmlns:a="http://schemas.openxmlformats.org/drawingml/2006/main">
@@ -5826,7 +6079,7 @@
                     <pic:cNvPicPr/>
                   </pic:nvPicPr>
                   <pic:blipFill>
-                    <a:blip r:embed="rId14">
+                    <a:blip r:embed="rId15">
                       <a:extLst>
                         <a:ext uri="{28A0092B-C50C-407E-A947-70E740481C1C}">
                           <a14:useLocalDpi xmlns:a14="http://schemas.microsoft.com/office/drawing/2010/main" val="0"/>
@@ -5863,7 +6116,7 @@
         <w:pStyle w:val="Listaszerbekezds"/>
         <w:numPr>
           <w:ilvl w:val="0"/>
-          <w:numId w:val="7"/>
+          <w:numId w:val="13"/>
         </w:numPr>
         <w:jc w:val="center"/>
       </w:pPr>
@@ -5871,12 +6124,11 @@
         <w:t>ábra)</w:t>
       </w:r>
     </w:p>
-    <w:p/>
     <w:p>
       <w:pPr>
-        <w:pStyle w:val="Cmsor2"/>
-      </w:pPr>
-      <w:bookmarkStart w:id="30" w:name="_Toc497477302"/>
+        <w:pStyle w:val="Cmsor3"/>
+      </w:pPr>
+      <w:bookmarkStart w:id="30" w:name="_Toc497935721"/>
       <w:r>
         <w:t>Személy oldal</w:t>
       </w:r>
@@ -5912,7 +6164,7 @@
                     <pic:cNvPicPr/>
                   </pic:nvPicPr>
                   <pic:blipFill>
-                    <a:blip r:embed="rId15">
+                    <a:blip r:embed="rId16">
                       <a:extLst>
                         <a:ext uri="{28A0092B-C50C-407E-A947-70E740481C1C}">
                           <a14:useLocalDpi xmlns:a14="http://schemas.microsoft.com/office/drawing/2010/main" val="0"/>
@@ -5944,7 +6196,13 @@
         <w:jc w:val="center"/>
       </w:pPr>
       <w:r>
-        <w:t>(2. ábra)</w:t>
+        <w:t>(</w:t>
+      </w:r>
+      <w:r>
+        <w:t>2</w:t>
+      </w:r>
+      <w:r>
+        <w:t>. ábra)</w:t>
       </w:r>
     </w:p>
     <w:p>
@@ -6107,24 +6365,14 @@
                             <w:pPr>
                               <w:jc w:val="center"/>
                             </w:pPr>
-                            <w:r>
-                              <w:fldChar w:fldCharType="begin"/>
-                            </w:r>
-                            <w:r>
-                              <w:instrText xml:space="preserve"> HYPERLINK  \l "_Megjelenítési_táblázat" </w:instrText>
-                            </w:r>
-                            <w:r>
-                              <w:fldChar w:fldCharType="separate"/>
-                            </w:r>
-                            <w:r>
-                              <w:rPr>
-                                <w:rStyle w:val="Hiperhivatkozs"/>
-                              </w:rPr>
-                              <w:t>2</w:t>
-                            </w:r>
-                            <w:r>
-                              <w:fldChar w:fldCharType="end"/>
-                            </w:r>
+                            <w:hyperlink w:anchor="_Megjelenítési_táblázat" w:history="1">
+                              <w:r>
+                                <w:rPr>
+                                  <w:rStyle w:val="Hiperhivatkozs"/>
+                                </w:rPr>
+                                <w:t>2</w:t>
+                              </w:r>
+                            </w:hyperlink>
                           </w:p>
                         </w:txbxContent>
                       </wps:txbx>
@@ -6152,24 +6400,14 @@
                       <w:pPr>
                         <w:jc w:val="center"/>
                       </w:pPr>
-                      <w:r>
-                        <w:fldChar w:fldCharType="begin"/>
-                      </w:r>
-                      <w:r>
-                        <w:instrText xml:space="preserve"> HYPERLINK  \l "_Megjelenítési_táblázat" </w:instrText>
-                      </w:r>
-                      <w:r>
-                        <w:fldChar w:fldCharType="separate"/>
-                      </w:r>
-                      <w:r>
-                        <w:rPr>
-                          <w:rStyle w:val="Hiperhivatkozs"/>
-                        </w:rPr>
-                        <w:t>2</w:t>
-                      </w:r>
-                      <w:r>
-                        <w:fldChar w:fldCharType="end"/>
-                      </w:r>
+                      <w:hyperlink w:anchor="_Megjelenítési_táblázat" w:history="1">
+                        <w:r>
+                          <w:rPr>
+                            <w:rStyle w:val="Hiperhivatkozs"/>
+                          </w:rPr>
+                          <w:t>2</w:t>
+                        </w:r>
+                      </w:hyperlink>
                     </w:p>
                   </w:txbxContent>
                 </v:textbox>
@@ -6197,7 +6435,7 @@
                 <wp:effectExtent l="0" t="0" r="12700" b="14605"/>
                 <wp:wrapNone/>
                 <wp:docPr id="21" name="Téglalap 21">
-                  <a:hlinkClick xmlns:a="http://schemas.openxmlformats.org/drawingml/2006/main" r:id="rId13"/>
+                  <a:hlinkClick xmlns:a="http://schemas.openxmlformats.org/drawingml/2006/main" r:id="rId14"/>
                 </wp:docPr>
                 <wp:cNvGraphicFramePr/>
                 <a:graphic xmlns:a="http://schemas.openxmlformats.org/drawingml/2006/main">
@@ -6278,7 +6516,7 @@
                 <wp:effectExtent l="0" t="0" r="19685" b="20955"/>
                 <wp:wrapNone/>
                 <wp:docPr id="20" name="Téglalap 20">
-                  <a:hlinkClick xmlns:a="http://schemas.openxmlformats.org/drawingml/2006/main" r:id="rId13"/>
+                  <a:hlinkClick xmlns:a="http://schemas.openxmlformats.org/drawingml/2006/main" r:id="rId14"/>
                 </wp:docPr>
                 <wp:cNvGraphicFramePr/>
                 <a:graphic xmlns:a="http://schemas.openxmlformats.org/drawingml/2006/main">
@@ -6357,7 +6595,7 @@
                     <pic:cNvPicPr/>
                   </pic:nvPicPr>
                   <pic:blipFill>
-                    <a:blip r:embed="rId16">
+                    <a:blip r:embed="rId17">
                       <a:extLst>
                         <a:ext uri="{28A0092B-C50C-407E-A947-70E740481C1C}">
                           <a14:useLocalDpi xmlns:a14="http://schemas.microsoft.com/office/drawing/2010/main" val="0"/>
@@ -6386,13 +6624,12 @@
     </w:p>
     <w:p>
       <w:pPr>
-        <w:pStyle w:val="Listaszerbekezds"/>
-        <w:numPr>
-          <w:ilvl w:val="0"/>
-          <w:numId w:val="7"/>
-        </w:numPr>
+        <w:ind w:left="360"/>
         <w:jc w:val="center"/>
       </w:pPr>
+      <w:r>
+        <w:t xml:space="preserve">(3. </w:t>
+      </w:r>
       <w:r>
         <w:t>ábra)</w:t>
       </w:r>
@@ -6401,34 +6638,106 @@
       <w:pPr>
         <w:pStyle w:val="Cmsor3"/>
       </w:pPr>
-      <w:bookmarkStart w:id="31" w:name="_Toc497477303"/>
-      <w:r>
-        <w:t>Törlés</w:t>
+      <w:bookmarkStart w:id="31" w:name="_Toc497935722"/>
+      <w:r>
+        <w:lastRenderedPageBreak/>
+        <w:t>Személy bevitel</w:t>
       </w:r>
       <w:bookmarkEnd w:id="31"/>
     </w:p>
     <w:p>
-      <w:r>
-        <w:t>A jobb felső sarokban látható szemetessel tudunk törölni. A felhasználó számára egy „Biztosan törölni szeretné” feliratú szövegablak(</w:t>
-      </w:r>
-      <w:proofErr w:type="spellStart"/>
-      <w:r>
-        <w:t>modal</w:t>
-      </w:r>
-      <w:proofErr w:type="spellEnd"/>
-      <w:r>
-        <w:t>) jelenik meg. A törlés után a felhasználó visszakerül a böngésző felületre.</w:t>
+      <w:pPr>
+        <w:jc w:val="center"/>
+      </w:pPr>
+      <w:r>
+        <w:rPr>
+          <w:noProof/>
+        </w:rPr>
+        <w:drawing>
+          <wp:inline distT="0" distB="0" distL="0" distR="0" wp14:anchorId="3CB650B9" wp14:editId="044992DF">
+            <wp:extent cx="3705225" cy="5991225"/>
+            <wp:effectExtent l="0" t="0" r="9525" b="9525"/>
+            <wp:docPr id="3" name="Kép 3"/>
+            <wp:cNvGraphicFramePr>
+              <a:graphicFrameLocks xmlns:a="http://schemas.openxmlformats.org/drawingml/2006/main" noChangeAspect="1"/>
+            </wp:cNvGraphicFramePr>
+            <a:graphic xmlns:a="http://schemas.openxmlformats.org/drawingml/2006/main">
+              <a:graphicData uri="http://schemas.openxmlformats.org/drawingml/2006/picture">
+                <pic:pic xmlns:pic="http://schemas.openxmlformats.org/drawingml/2006/picture">
+                  <pic:nvPicPr>
+                    <pic:cNvPr id="3" name="new_person0.png"/>
+                    <pic:cNvPicPr/>
+                  </pic:nvPicPr>
+                  <pic:blipFill>
+                    <a:blip r:embed="rId18">
+                      <a:extLst>
+                        <a:ext uri="{28A0092B-C50C-407E-A947-70E740481C1C}">
+                          <a14:useLocalDpi xmlns:a14="http://schemas.microsoft.com/office/drawing/2010/main" val="0"/>
+                        </a:ext>
+                      </a:extLst>
+                    </a:blip>
+                    <a:stretch>
+                      <a:fillRect/>
+                    </a:stretch>
+                  </pic:blipFill>
+                  <pic:spPr>
+                    <a:xfrm>
+                      <a:off x="0" y="0"/>
+                      <a:ext cx="3705225" cy="5991225"/>
+                    </a:xfrm>
+                    <a:prstGeom prst="rect">
+                      <a:avLst/>
+                    </a:prstGeom>
+                  </pic:spPr>
+                </pic:pic>
+              </a:graphicData>
+            </a:graphic>
+          </wp:inline>
+        </w:drawing>
       </w:r>
     </w:p>
     <w:p>
       <w:pPr>
+        <w:ind w:left="360"/>
+        <w:jc w:val="center"/>
+      </w:pPr>
+      <w:r>
+        <w:t>(4. ábra)</w:t>
+      </w:r>
+    </w:p>
+    <w:p>
+      <w:pPr>
         <w:pStyle w:val="Cmsor3"/>
       </w:pPr>
-      <w:bookmarkStart w:id="32" w:name="_Toc497477304"/>
-      <w:r>
+      <w:bookmarkStart w:id="32" w:name="_Toc497935723"/>
+      <w:r>
+        <w:t>Törlés</w:t>
+      </w:r>
+      <w:bookmarkEnd w:id="32"/>
+    </w:p>
+    <w:p>
+      <w:r>
+        <w:t>A jobb felső sarokban látható szemetessel tudunk törölni. A felhasználó számára egy „Biztosan törölni szeretné” feliratú szövegablak(</w:t>
+      </w:r>
+      <w:proofErr w:type="spellStart"/>
+      <w:r>
+        <w:t>modal</w:t>
+      </w:r>
+      <w:proofErr w:type="spellEnd"/>
+      <w:r>
+        <w:t>) jelenik meg. A törlés után a felhasználó visszakerül a böngésző felületre.</w:t>
+      </w:r>
+    </w:p>
+    <w:p>
+      <w:pPr>
+        <w:pStyle w:val="Cmsor3"/>
+      </w:pPr>
+      <w:bookmarkStart w:id="33" w:name="_Toc497935724"/>
+      <w:r>
+        <w:lastRenderedPageBreak/>
         <w:t>Szerkesztés</w:t>
       </w:r>
-      <w:bookmarkEnd w:id="32"/>
+      <w:bookmarkEnd w:id="33"/>
     </w:p>
     <w:p>
       <w:r>
@@ -6444,23 +6753,1490 @@
         </w:numPr>
       </w:pPr>
       <w:r>
-        <w:lastRenderedPageBreak/>
-        <w:t>person_edit0.png(//</w:t>
-      </w:r>
-      <w:proofErr w:type="spellStart"/>
-      <w:r>
-        <w:t>todo</w:t>
-      </w:r>
-      <w:proofErr w:type="spellEnd"/>
+        <w:t>person_edit0.png (5. ábra</w:t>
+      </w:r>
       <w:r>
         <w:t>)</w:t>
       </w:r>
     </w:p>
     <w:p>
       <w:pPr>
-        <w:ind w:left="360"/>
-      </w:pPr>
+        <w:jc w:val="center"/>
+      </w:pPr>
+      <w:r>
+        <w:rPr>
+          <w:noProof/>
+        </w:rPr>
+        <w:drawing>
+          <wp:inline distT="0" distB="0" distL="0" distR="0" wp14:anchorId="60E263B1" wp14:editId="30607FF3">
+            <wp:extent cx="3676650" cy="5981700"/>
+            <wp:effectExtent l="0" t="0" r="0" b="0"/>
+            <wp:docPr id="11" name="Kép 11"/>
+            <wp:cNvGraphicFramePr>
+              <a:graphicFrameLocks xmlns:a="http://schemas.openxmlformats.org/drawingml/2006/main" noChangeAspect="1"/>
+            </wp:cNvGraphicFramePr>
+            <a:graphic xmlns:a="http://schemas.openxmlformats.org/drawingml/2006/main">
+              <a:graphicData uri="http://schemas.openxmlformats.org/drawingml/2006/picture">
+                <pic:pic xmlns:pic="http://schemas.openxmlformats.org/drawingml/2006/picture">
+                  <pic:nvPicPr>
+                    <pic:cNvPr id="11" name="person_edit0.png"/>
+                    <pic:cNvPicPr/>
+                  </pic:nvPicPr>
+                  <pic:blipFill>
+                    <a:blip r:embed="rId19">
+                      <a:extLst>
+                        <a:ext uri="{28A0092B-C50C-407E-A947-70E740481C1C}">
+                          <a14:useLocalDpi xmlns:a14="http://schemas.microsoft.com/office/drawing/2010/main" val="0"/>
+                        </a:ext>
+                      </a:extLst>
+                    </a:blip>
+                    <a:stretch>
+                      <a:fillRect/>
+                    </a:stretch>
+                  </pic:blipFill>
+                  <pic:spPr>
+                    <a:xfrm>
+                      <a:off x="0" y="0"/>
+                      <a:ext cx="3676650" cy="5981700"/>
+                    </a:xfrm>
+                    <a:prstGeom prst="rect">
+                      <a:avLst/>
+                    </a:prstGeom>
+                  </pic:spPr>
+                </pic:pic>
+              </a:graphicData>
+            </a:graphic>
+          </wp:inline>
+        </w:drawing>
+      </w:r>
     </w:p>
+    <w:p>
+      <w:pPr>
+        <w:jc w:val="center"/>
+      </w:pPr>
+      <w:r>
+        <w:t>(5. ábra)</w:t>
+      </w:r>
+    </w:p>
+    <w:p>
+      <w:pPr>
+        <w:pStyle w:val="Cmsor2"/>
+      </w:pPr>
+      <w:bookmarkStart w:id="34" w:name="_Toc497935725"/>
+      <w:r>
+        <w:t>Páciens (</w:t>
+      </w:r>
+      <w:proofErr w:type="spellStart"/>
+      <w:r>
+        <w:t>Patient</w:t>
+      </w:r>
+      <w:proofErr w:type="spellEnd"/>
+      <w:r>
+        <w:t>)</w:t>
+      </w:r>
+      <w:bookmarkEnd w:id="34"/>
+    </w:p>
+    <w:p>
+      <w:hyperlink r:id="rId20" w:history="1">
+        <w:r>
+          <w:rPr>
+            <w:rStyle w:val="Hiperhivatkozs"/>
+          </w:rPr>
+          <w:t>https://www.hl7.o</w:t>
+        </w:r>
+        <w:r>
+          <w:rPr>
+            <w:rStyle w:val="Hiperhivatkozs"/>
+          </w:rPr>
+          <w:t>r</w:t>
+        </w:r>
+        <w:r>
+          <w:rPr>
+            <w:rStyle w:val="Hiperhivatkozs"/>
+          </w:rPr>
+          <w:t>g/fhir/patient.html</w:t>
+        </w:r>
+      </w:hyperlink>
+    </w:p>
+    <w:p>
+      <w:pPr>
+        <w:pStyle w:val="Cmsor3"/>
+      </w:pPr>
+      <w:bookmarkStart w:id="35" w:name="_Toc497935726"/>
+      <w:r>
+        <w:lastRenderedPageBreak/>
+        <w:t>Megjelenítési táblázat</w:t>
+      </w:r>
+      <w:bookmarkEnd w:id="35"/>
+    </w:p>
+    <w:tbl>
+      <w:tblPr>
+        <w:tblStyle w:val="Tblzatrcsos1vilgos"/>
+        <w:tblW w:w="0" w:type="auto"/>
+        <w:tblLook w:val="04A0" w:firstRow="1" w:lastRow="0" w:firstColumn="1" w:lastColumn="0" w:noHBand="0" w:noVBand="1"/>
+      </w:tblPr>
+      <w:tblGrid>
+        <w:gridCol w:w="2647"/>
+        <w:gridCol w:w="1829"/>
+        <w:gridCol w:w="1635"/>
+        <w:gridCol w:w="1578"/>
+        <w:gridCol w:w="1661"/>
+      </w:tblGrid>
+      <w:tr>
+        <w:trPr>
+          <w:cnfStyle w:val="100000000000" w:firstRow="1" w:lastRow="0" w:firstColumn="0" w:lastColumn="0" w:oddVBand="0" w:evenVBand="0" w:oddHBand="0" w:evenHBand="0" w:firstRowFirstColumn="0" w:firstRowLastColumn="0" w:lastRowFirstColumn="0" w:lastRowLastColumn="0"/>
+        </w:trPr>
+        <w:tc>
+          <w:tcPr>
+            <w:cnfStyle w:val="001000000000" w:firstRow="0" w:lastRow="0" w:firstColumn="1" w:lastColumn="0" w:oddVBand="0" w:evenVBand="0" w:oddHBand="0" w:evenHBand="0" w:firstRowFirstColumn="0" w:firstRowLastColumn="0" w:lastRowFirstColumn="0" w:lastRowLastColumn="0"/>
+            <w:tcW w:w="1870" w:type="dxa"/>
+          </w:tcPr>
+          <w:p>
+            <w:pPr>
+              <w:jc w:val="center"/>
+            </w:pPr>
+            <w:r>
+              <w:t>Adatforrás</w:t>
+            </w:r>
+          </w:p>
+        </w:tc>
+        <w:tc>
+          <w:tcPr>
+            <w:tcW w:w="1870" w:type="dxa"/>
+          </w:tcPr>
+          <w:p>
+            <w:pPr>
+              <w:jc w:val="center"/>
+              <w:cnfStyle w:val="100000000000" w:firstRow="1" w:lastRow="0" w:firstColumn="0" w:lastColumn="0" w:oddVBand="0" w:evenVBand="0" w:oddHBand="0" w:evenHBand="0" w:firstRowFirstColumn="0" w:firstRowLastColumn="0" w:lastRowFirstColumn="0" w:lastRowLastColumn="0"/>
+            </w:pPr>
+            <w:proofErr w:type="spellStart"/>
+            <w:r>
+              <w:t>Kardinalitás</w:t>
+            </w:r>
+            <w:proofErr w:type="spellEnd"/>
+          </w:p>
+        </w:tc>
+        <w:tc>
+          <w:tcPr>
+            <w:tcW w:w="1870" w:type="dxa"/>
+          </w:tcPr>
+          <w:p>
+            <w:pPr>
+              <w:jc w:val="center"/>
+              <w:cnfStyle w:val="100000000000" w:firstRow="1" w:lastRow="0" w:firstColumn="0" w:lastColumn="0" w:oddVBand="0" w:evenVBand="0" w:oddHBand="0" w:evenHBand="0" w:firstRowFirstColumn="0" w:firstRowLastColumn="0" w:lastRowFirstColumn="0" w:lastRowLastColumn="0"/>
+            </w:pPr>
+            <w:r>
+              <w:t>Kártya</w:t>
+            </w:r>
+          </w:p>
+        </w:tc>
+        <w:tc>
+          <w:tcPr>
+            <w:tcW w:w="1870" w:type="dxa"/>
+          </w:tcPr>
+          <w:p>
+            <w:pPr>
+              <w:jc w:val="center"/>
+              <w:cnfStyle w:val="100000000000" w:firstRow="1" w:lastRow="0" w:firstColumn="0" w:lastColumn="0" w:oddVBand="0" w:evenVBand="0" w:oddHBand="0" w:evenHBand="0" w:firstRowFirstColumn="0" w:firstRowLastColumn="0" w:lastRowFirstColumn="0" w:lastRowLastColumn="0"/>
+            </w:pPr>
+            <w:proofErr w:type="spellStart"/>
+            <w:r>
+              <w:t>Info</w:t>
+            </w:r>
+            <w:proofErr w:type="spellEnd"/>
+            <w:r>
+              <w:t xml:space="preserve"> oldal</w:t>
+            </w:r>
+          </w:p>
+        </w:tc>
+        <w:tc>
+          <w:tcPr>
+            <w:tcW w:w="1870" w:type="dxa"/>
+          </w:tcPr>
+          <w:p>
+            <w:pPr>
+              <w:jc w:val="center"/>
+              <w:cnfStyle w:val="100000000000" w:firstRow="1" w:lastRow="0" w:firstColumn="0" w:lastColumn="0" w:oddVBand="0" w:evenVBand="0" w:oddHBand="0" w:evenHBand="0" w:firstRowFirstColumn="0" w:firstRowLastColumn="0" w:lastRowFirstColumn="0" w:lastRowLastColumn="0"/>
+            </w:pPr>
+            <w:r>
+              <w:t>Jelölés</w:t>
+            </w:r>
+          </w:p>
+        </w:tc>
+      </w:tr>
+      <w:tr>
+        <w:tc>
+          <w:tcPr>
+            <w:cnfStyle w:val="001000000000" w:firstRow="0" w:lastRow="0" w:firstColumn="1" w:lastColumn="0" w:oddVBand="0" w:evenVBand="0" w:oddHBand="0" w:evenHBand="0" w:firstRowFirstColumn="0" w:firstRowLastColumn="0" w:lastRowFirstColumn="0" w:lastRowLastColumn="0"/>
+            <w:tcW w:w="1870" w:type="dxa"/>
+          </w:tcPr>
+          <w:p>
+            <w:pPr>
+              <w:jc w:val="center"/>
+            </w:pPr>
+            <w:proofErr w:type="spellStart"/>
+            <w:r>
+              <w:t>identifier</w:t>
+            </w:r>
+            <w:proofErr w:type="spellEnd"/>
+          </w:p>
+        </w:tc>
+        <w:tc>
+          <w:tcPr>
+            <w:tcW w:w="1870" w:type="dxa"/>
+          </w:tcPr>
+          <w:p>
+            <w:pPr>
+              <w:jc w:val="center"/>
+              <w:cnfStyle w:val="000000000000" w:firstRow="0" w:lastRow="0" w:firstColumn="0" w:lastColumn="0" w:oddVBand="0" w:evenVBand="0" w:oddHBand="0" w:evenHBand="0" w:firstRowFirstColumn="0" w:firstRowLastColumn="0" w:lastRowFirstColumn="0" w:lastRowLastColumn="0"/>
+            </w:pPr>
+            <w:r>
+              <w:t>0..*</w:t>
+            </w:r>
+          </w:p>
+        </w:tc>
+        <w:tc>
+          <w:tcPr>
+            <w:tcW w:w="1870" w:type="dxa"/>
+          </w:tcPr>
+          <w:p>
+            <w:pPr>
+              <w:jc w:val="center"/>
+              <w:cnfStyle w:val="000000000000" w:firstRow="0" w:lastRow="0" w:firstColumn="0" w:lastColumn="0" w:oddVBand="0" w:evenVBand="0" w:oddHBand="0" w:evenHBand="0" w:firstRowFirstColumn="0" w:firstRowLastColumn="0" w:lastRowFirstColumn="0" w:lastRowLastColumn="0"/>
+            </w:pPr>
+            <w:r>
+              <w:t>0</w:t>
+            </w:r>
+          </w:p>
+        </w:tc>
+        <w:tc>
+          <w:tcPr>
+            <w:tcW w:w="1870" w:type="dxa"/>
+          </w:tcPr>
+          <w:p>
+            <w:pPr>
+              <w:jc w:val="center"/>
+              <w:cnfStyle w:val="000000000000" w:firstRow="0" w:lastRow="0" w:firstColumn="0" w:lastColumn="0" w:oddVBand="0" w:evenVBand="0" w:oddHBand="0" w:evenHBand="0" w:firstRowFirstColumn="0" w:firstRowLastColumn="0" w:lastRowFirstColumn="0" w:lastRowLastColumn="0"/>
+            </w:pPr>
+            <w:r>
+              <w:t>0</w:t>
+            </w:r>
+          </w:p>
+        </w:tc>
+        <w:tc>
+          <w:tcPr>
+            <w:tcW w:w="1870" w:type="dxa"/>
+          </w:tcPr>
+          <w:p>
+            <w:pPr>
+              <w:cnfStyle w:val="000000000000" w:firstRow="0" w:lastRow="0" w:firstColumn="0" w:lastColumn="0" w:oddVBand="0" w:evenVBand="0" w:oddHBand="0" w:evenHBand="0" w:firstRowFirstColumn="0" w:firstRowLastColumn="0" w:lastRowFirstColumn="0" w:lastRowLastColumn="0"/>
+            </w:pPr>
+          </w:p>
+        </w:tc>
+      </w:tr>
+      <w:tr>
+        <w:tc>
+          <w:tcPr>
+            <w:cnfStyle w:val="001000000000" w:firstRow="0" w:lastRow="0" w:firstColumn="1" w:lastColumn="0" w:oddVBand="0" w:evenVBand="0" w:oddHBand="0" w:evenHBand="0" w:firstRowFirstColumn="0" w:firstRowLastColumn="0" w:lastRowFirstColumn="0" w:lastRowLastColumn="0"/>
+            <w:tcW w:w="1870" w:type="dxa"/>
+          </w:tcPr>
+          <w:p>
+            <w:pPr>
+              <w:jc w:val="center"/>
+            </w:pPr>
+            <w:proofErr w:type="spellStart"/>
+            <w:r>
+              <w:t>active</w:t>
+            </w:r>
+            <w:proofErr w:type="spellEnd"/>
+          </w:p>
+        </w:tc>
+        <w:tc>
+          <w:tcPr>
+            <w:tcW w:w="1870" w:type="dxa"/>
+          </w:tcPr>
+          <w:p>
+            <w:pPr>
+              <w:jc w:val="center"/>
+              <w:cnfStyle w:val="000000000000" w:firstRow="0" w:lastRow="0" w:firstColumn="0" w:lastColumn="0" w:oddVBand="0" w:evenVBand="0" w:oddHBand="0" w:evenHBand="0" w:firstRowFirstColumn="0" w:firstRowLastColumn="0" w:lastRowFirstColumn="0" w:lastRowLastColumn="0"/>
+            </w:pPr>
+            <w:r>
+              <w:t>0..1</w:t>
+            </w:r>
+          </w:p>
+        </w:tc>
+        <w:tc>
+          <w:tcPr>
+            <w:tcW w:w="1870" w:type="dxa"/>
+          </w:tcPr>
+          <w:p>
+            <w:pPr>
+              <w:jc w:val="center"/>
+              <w:cnfStyle w:val="000000000000" w:firstRow="0" w:lastRow="0" w:firstColumn="0" w:lastColumn="0" w:oddVBand="0" w:evenVBand="0" w:oddHBand="0" w:evenHBand="0" w:firstRowFirstColumn="0" w:firstRowLastColumn="0" w:lastRowFirstColumn="0" w:lastRowLastColumn="0"/>
+            </w:pPr>
+            <w:r>
+              <w:t>1</w:t>
+            </w:r>
+          </w:p>
+        </w:tc>
+        <w:tc>
+          <w:tcPr>
+            <w:tcW w:w="1870" w:type="dxa"/>
+          </w:tcPr>
+          <w:p>
+            <w:pPr>
+              <w:jc w:val="center"/>
+              <w:cnfStyle w:val="000000000000" w:firstRow="0" w:lastRow="0" w:firstColumn="0" w:lastColumn="0" w:oddVBand="0" w:evenVBand="0" w:oddHBand="0" w:evenHBand="0" w:firstRowFirstColumn="0" w:firstRowLastColumn="0" w:lastRowFirstColumn="0" w:lastRowLastColumn="0"/>
+            </w:pPr>
+            <w:r>
+              <w:t>1</w:t>
+            </w:r>
+          </w:p>
+        </w:tc>
+        <w:tc>
+          <w:tcPr>
+            <w:tcW w:w="1870" w:type="dxa"/>
+          </w:tcPr>
+          <w:p>
+            <w:pPr>
+              <w:cnfStyle w:val="000000000000" w:firstRow="0" w:lastRow="0" w:firstColumn="0" w:lastColumn="0" w:oddVBand="0" w:evenVBand="0" w:oddHBand="0" w:evenHBand="0" w:firstRowFirstColumn="0" w:firstRowLastColumn="0" w:lastRowFirstColumn="0" w:lastRowLastColumn="0"/>
+            </w:pPr>
+          </w:p>
+        </w:tc>
+      </w:tr>
+      <w:tr>
+        <w:tc>
+          <w:tcPr>
+            <w:cnfStyle w:val="001000000000" w:firstRow="0" w:lastRow="0" w:firstColumn="1" w:lastColumn="0" w:oddVBand="0" w:evenVBand="0" w:oddHBand="0" w:evenHBand="0" w:firstRowFirstColumn="0" w:firstRowLastColumn="0" w:lastRowFirstColumn="0" w:lastRowLastColumn="0"/>
+            <w:tcW w:w="1870" w:type="dxa"/>
+          </w:tcPr>
+          <w:p>
+            <w:pPr>
+              <w:jc w:val="center"/>
+            </w:pPr>
+            <w:proofErr w:type="spellStart"/>
+            <w:r>
+              <w:t>name</w:t>
+            </w:r>
+            <w:proofErr w:type="spellEnd"/>
+          </w:p>
+        </w:tc>
+        <w:tc>
+          <w:tcPr>
+            <w:tcW w:w="1870" w:type="dxa"/>
+          </w:tcPr>
+          <w:p>
+            <w:pPr>
+              <w:jc w:val="center"/>
+              <w:cnfStyle w:val="000000000000" w:firstRow="0" w:lastRow="0" w:firstColumn="0" w:lastColumn="0" w:oddVBand="0" w:evenVBand="0" w:oddHBand="0" w:evenHBand="0" w:firstRowFirstColumn="0" w:firstRowLastColumn="0" w:lastRowFirstColumn="0" w:lastRowLastColumn="0"/>
+            </w:pPr>
+            <w:r>
+              <w:t>0..*</w:t>
+            </w:r>
+          </w:p>
+        </w:tc>
+        <w:tc>
+          <w:tcPr>
+            <w:tcW w:w="1870" w:type="dxa"/>
+          </w:tcPr>
+          <w:p>
+            <w:pPr>
+              <w:jc w:val="center"/>
+              <w:cnfStyle w:val="000000000000" w:firstRow="0" w:lastRow="0" w:firstColumn="0" w:lastColumn="0" w:oddVBand="0" w:evenVBand="0" w:oddHBand="0" w:evenHBand="0" w:firstRowFirstColumn="0" w:firstRowLastColumn="0" w:lastRowFirstColumn="0" w:lastRowLastColumn="0"/>
+            </w:pPr>
+            <w:r>
+              <w:t>1</w:t>
+            </w:r>
+          </w:p>
+        </w:tc>
+        <w:tc>
+          <w:tcPr>
+            <w:tcW w:w="1870" w:type="dxa"/>
+          </w:tcPr>
+          <w:p>
+            <w:pPr>
+              <w:jc w:val="center"/>
+              <w:cnfStyle w:val="000000000000" w:firstRow="0" w:lastRow="0" w:firstColumn="0" w:lastColumn="0" w:oddVBand="0" w:evenVBand="0" w:oddHBand="0" w:evenHBand="0" w:firstRowFirstColumn="0" w:firstRowLastColumn="0" w:lastRowFirstColumn="0" w:lastRowLastColumn="0"/>
+            </w:pPr>
+            <w:r>
+              <w:t>*</w:t>
+            </w:r>
+          </w:p>
+        </w:tc>
+        <w:tc>
+          <w:tcPr>
+            <w:tcW w:w="1870" w:type="dxa"/>
+          </w:tcPr>
+          <w:p>
+            <w:pPr>
+              <w:cnfStyle w:val="000000000000" w:firstRow="0" w:lastRow="0" w:firstColumn="0" w:lastColumn="0" w:oddVBand="0" w:evenVBand="0" w:oddHBand="0" w:evenHBand="0" w:firstRowFirstColumn="0" w:firstRowLastColumn="0" w:lastRowFirstColumn="0" w:lastRowLastColumn="0"/>
+            </w:pPr>
+          </w:p>
+        </w:tc>
+      </w:tr>
+      <w:tr>
+        <w:tc>
+          <w:tcPr>
+            <w:cnfStyle w:val="001000000000" w:firstRow="0" w:lastRow="0" w:firstColumn="1" w:lastColumn="0" w:oddVBand="0" w:evenVBand="0" w:oddHBand="0" w:evenHBand="0" w:firstRowFirstColumn="0" w:firstRowLastColumn="0" w:lastRowFirstColumn="0" w:lastRowLastColumn="0"/>
+            <w:tcW w:w="1870" w:type="dxa"/>
+          </w:tcPr>
+          <w:p>
+            <w:pPr>
+              <w:jc w:val="center"/>
+            </w:pPr>
+            <w:proofErr w:type="spellStart"/>
+            <w:r>
+              <w:t>telecom</w:t>
+            </w:r>
+            <w:proofErr w:type="spellEnd"/>
+          </w:p>
+        </w:tc>
+        <w:tc>
+          <w:tcPr>
+            <w:tcW w:w="1870" w:type="dxa"/>
+          </w:tcPr>
+          <w:p>
+            <w:pPr>
+              <w:jc w:val="center"/>
+              <w:cnfStyle w:val="000000000000" w:firstRow="0" w:lastRow="0" w:firstColumn="0" w:lastColumn="0" w:oddVBand="0" w:evenVBand="0" w:oddHBand="0" w:evenHBand="0" w:firstRowFirstColumn="0" w:firstRowLastColumn="0" w:lastRowFirstColumn="0" w:lastRowLastColumn="0"/>
+            </w:pPr>
+            <w:r>
+              <w:t>0..*</w:t>
+            </w:r>
+          </w:p>
+        </w:tc>
+        <w:tc>
+          <w:tcPr>
+            <w:tcW w:w="1870" w:type="dxa"/>
+          </w:tcPr>
+          <w:p>
+            <w:pPr>
+              <w:jc w:val="center"/>
+              <w:cnfStyle w:val="000000000000" w:firstRow="0" w:lastRow="0" w:firstColumn="0" w:lastColumn="0" w:oddVBand="0" w:evenVBand="0" w:oddHBand="0" w:evenHBand="0" w:firstRowFirstColumn="0" w:firstRowLastColumn="0" w:lastRowFirstColumn="0" w:lastRowLastColumn="0"/>
+            </w:pPr>
+            <w:r>
+              <w:t>2</w:t>
+            </w:r>
+          </w:p>
+        </w:tc>
+        <w:tc>
+          <w:tcPr>
+            <w:tcW w:w="1870" w:type="dxa"/>
+          </w:tcPr>
+          <w:p>
+            <w:pPr>
+              <w:jc w:val="center"/>
+              <w:cnfStyle w:val="000000000000" w:firstRow="0" w:lastRow="0" w:firstColumn="0" w:lastColumn="0" w:oddVBand="0" w:evenVBand="0" w:oddHBand="0" w:evenHBand="0" w:firstRowFirstColumn="0" w:firstRowLastColumn="0" w:lastRowFirstColumn="0" w:lastRowLastColumn="0"/>
+            </w:pPr>
+            <w:r>
+              <w:t>*</w:t>
+            </w:r>
+          </w:p>
+        </w:tc>
+        <w:tc>
+          <w:tcPr>
+            <w:tcW w:w="1870" w:type="dxa"/>
+          </w:tcPr>
+          <w:p>
+            <w:pPr>
+              <w:cnfStyle w:val="000000000000" w:firstRow="0" w:lastRow="0" w:firstColumn="0" w:lastColumn="0" w:oddVBand="0" w:evenVBand="0" w:oddHBand="0" w:evenHBand="0" w:firstRowFirstColumn="0" w:firstRowLastColumn="0" w:lastRowFirstColumn="0" w:lastRowLastColumn="0"/>
+            </w:pPr>
+          </w:p>
+        </w:tc>
+      </w:tr>
+      <w:tr>
+        <w:tc>
+          <w:tcPr>
+            <w:cnfStyle w:val="001000000000" w:firstRow="0" w:lastRow="0" w:firstColumn="1" w:lastColumn="0" w:oddVBand="0" w:evenVBand="0" w:oddHBand="0" w:evenHBand="0" w:firstRowFirstColumn="0" w:firstRowLastColumn="0" w:lastRowFirstColumn="0" w:lastRowLastColumn="0"/>
+            <w:tcW w:w="1870" w:type="dxa"/>
+          </w:tcPr>
+          <w:p>
+            <w:pPr>
+              <w:jc w:val="center"/>
+            </w:pPr>
+            <w:proofErr w:type="spellStart"/>
+            <w:r>
+              <w:t>gender</w:t>
+            </w:r>
+            <w:proofErr w:type="spellEnd"/>
+          </w:p>
+        </w:tc>
+        <w:tc>
+          <w:tcPr>
+            <w:tcW w:w="1870" w:type="dxa"/>
+          </w:tcPr>
+          <w:p>
+            <w:pPr>
+              <w:jc w:val="center"/>
+              <w:cnfStyle w:val="000000000000" w:firstRow="0" w:lastRow="0" w:firstColumn="0" w:lastColumn="0" w:oddVBand="0" w:evenVBand="0" w:oddHBand="0" w:evenHBand="0" w:firstRowFirstColumn="0" w:firstRowLastColumn="0" w:lastRowFirstColumn="0" w:lastRowLastColumn="0"/>
+            </w:pPr>
+            <w:r>
+              <w:t>0..1</w:t>
+            </w:r>
+          </w:p>
+        </w:tc>
+        <w:tc>
+          <w:tcPr>
+            <w:tcW w:w="1870" w:type="dxa"/>
+          </w:tcPr>
+          <w:p>
+            <w:pPr>
+              <w:jc w:val="center"/>
+              <w:cnfStyle w:val="000000000000" w:firstRow="0" w:lastRow="0" w:firstColumn="0" w:lastColumn="0" w:oddVBand="0" w:evenVBand="0" w:oddHBand="0" w:evenHBand="0" w:firstRowFirstColumn="0" w:firstRowLastColumn="0" w:lastRowFirstColumn="0" w:lastRowLastColumn="0"/>
+            </w:pPr>
+            <w:r>
+              <w:t>1</w:t>
+            </w:r>
+          </w:p>
+        </w:tc>
+        <w:tc>
+          <w:tcPr>
+            <w:tcW w:w="1870" w:type="dxa"/>
+          </w:tcPr>
+          <w:p>
+            <w:pPr>
+              <w:jc w:val="center"/>
+              <w:cnfStyle w:val="000000000000" w:firstRow="0" w:lastRow="0" w:firstColumn="0" w:lastColumn="0" w:oddVBand="0" w:evenVBand="0" w:oddHBand="0" w:evenHBand="0" w:firstRowFirstColumn="0" w:firstRowLastColumn="0" w:lastRowFirstColumn="0" w:lastRowLastColumn="0"/>
+            </w:pPr>
+            <w:r>
+              <w:t>1</w:t>
+            </w:r>
+          </w:p>
+        </w:tc>
+        <w:tc>
+          <w:tcPr>
+            <w:tcW w:w="1870" w:type="dxa"/>
+          </w:tcPr>
+          <w:p>
+            <w:pPr>
+              <w:cnfStyle w:val="000000000000" w:firstRow="0" w:lastRow="0" w:firstColumn="0" w:lastColumn="0" w:oddVBand="0" w:evenVBand="0" w:oddHBand="0" w:evenHBand="0" w:firstRowFirstColumn="0" w:firstRowLastColumn="0" w:lastRowFirstColumn="0" w:lastRowLastColumn="0"/>
+            </w:pPr>
+          </w:p>
+        </w:tc>
+      </w:tr>
+      <w:tr>
+        <w:tc>
+          <w:tcPr>
+            <w:cnfStyle w:val="001000000000" w:firstRow="0" w:lastRow="0" w:firstColumn="1" w:lastColumn="0" w:oddVBand="0" w:evenVBand="0" w:oddHBand="0" w:evenHBand="0" w:firstRowFirstColumn="0" w:firstRowLastColumn="0" w:lastRowFirstColumn="0" w:lastRowLastColumn="0"/>
+            <w:tcW w:w="1870" w:type="dxa"/>
+          </w:tcPr>
+          <w:p>
+            <w:pPr>
+              <w:jc w:val="center"/>
+            </w:pPr>
+            <w:proofErr w:type="spellStart"/>
+            <w:r>
+              <w:t>birthDate</w:t>
+            </w:r>
+            <w:proofErr w:type="spellEnd"/>
+          </w:p>
+        </w:tc>
+        <w:tc>
+          <w:tcPr>
+            <w:tcW w:w="1870" w:type="dxa"/>
+          </w:tcPr>
+          <w:p>
+            <w:pPr>
+              <w:jc w:val="center"/>
+              <w:cnfStyle w:val="000000000000" w:firstRow="0" w:lastRow="0" w:firstColumn="0" w:lastColumn="0" w:oddVBand="0" w:evenVBand="0" w:oddHBand="0" w:evenHBand="0" w:firstRowFirstColumn="0" w:firstRowLastColumn="0" w:lastRowFirstColumn="0" w:lastRowLastColumn="0"/>
+            </w:pPr>
+            <w:r>
+              <w:t>0..1</w:t>
+            </w:r>
+          </w:p>
+        </w:tc>
+        <w:tc>
+          <w:tcPr>
+            <w:tcW w:w="1870" w:type="dxa"/>
+          </w:tcPr>
+          <w:p>
+            <w:pPr>
+              <w:jc w:val="center"/>
+              <w:cnfStyle w:val="000000000000" w:firstRow="0" w:lastRow="0" w:firstColumn="0" w:lastColumn="0" w:oddVBand="0" w:evenVBand="0" w:oddHBand="0" w:evenHBand="0" w:firstRowFirstColumn="0" w:firstRowLastColumn="0" w:lastRowFirstColumn="0" w:lastRowLastColumn="0"/>
+            </w:pPr>
+            <w:r>
+              <w:t>1</w:t>
+            </w:r>
+          </w:p>
+        </w:tc>
+        <w:tc>
+          <w:tcPr>
+            <w:tcW w:w="1870" w:type="dxa"/>
+          </w:tcPr>
+          <w:p>
+            <w:pPr>
+              <w:jc w:val="center"/>
+              <w:cnfStyle w:val="000000000000" w:firstRow="0" w:lastRow="0" w:firstColumn="0" w:lastColumn="0" w:oddVBand="0" w:evenVBand="0" w:oddHBand="0" w:evenHBand="0" w:firstRowFirstColumn="0" w:firstRowLastColumn="0" w:lastRowFirstColumn="0" w:lastRowLastColumn="0"/>
+            </w:pPr>
+            <w:r>
+              <w:t>1</w:t>
+            </w:r>
+          </w:p>
+        </w:tc>
+        <w:tc>
+          <w:tcPr>
+            <w:tcW w:w="1870" w:type="dxa"/>
+          </w:tcPr>
+          <w:p>
+            <w:pPr>
+              <w:cnfStyle w:val="000000000000" w:firstRow="0" w:lastRow="0" w:firstColumn="0" w:lastColumn="0" w:oddVBand="0" w:evenVBand="0" w:oddHBand="0" w:evenHBand="0" w:firstRowFirstColumn="0" w:firstRowLastColumn="0" w:lastRowFirstColumn="0" w:lastRowLastColumn="0"/>
+            </w:pPr>
+          </w:p>
+        </w:tc>
+      </w:tr>
+      <w:tr>
+        <w:tc>
+          <w:tcPr>
+            <w:cnfStyle w:val="001000000000" w:firstRow="0" w:lastRow="0" w:firstColumn="1" w:lastColumn="0" w:oddVBand="0" w:evenVBand="0" w:oddHBand="0" w:evenHBand="0" w:firstRowFirstColumn="0" w:firstRowLastColumn="0" w:lastRowFirstColumn="0" w:lastRowLastColumn="0"/>
+            <w:tcW w:w="1870" w:type="dxa"/>
+          </w:tcPr>
+          <w:p>
+            <w:pPr>
+              <w:jc w:val="center"/>
+            </w:pPr>
+            <w:proofErr w:type="spellStart"/>
+            <w:r>
+              <w:t>deceased</w:t>
+            </w:r>
+            <w:proofErr w:type="spellEnd"/>
+          </w:p>
+        </w:tc>
+        <w:tc>
+          <w:tcPr>
+            <w:tcW w:w="1870" w:type="dxa"/>
+          </w:tcPr>
+          <w:p>
+            <w:pPr>
+              <w:jc w:val="center"/>
+              <w:cnfStyle w:val="000000000000" w:firstRow="0" w:lastRow="0" w:firstColumn="0" w:lastColumn="0" w:oddVBand="0" w:evenVBand="0" w:oddHBand="0" w:evenHBand="0" w:firstRowFirstColumn="0" w:firstRowLastColumn="0" w:lastRowFirstColumn="0" w:lastRowLastColumn="0"/>
+            </w:pPr>
+            <w:r>
+              <w:t>0..1</w:t>
+            </w:r>
+          </w:p>
+        </w:tc>
+        <w:tc>
+          <w:tcPr>
+            <w:tcW w:w="1870" w:type="dxa"/>
+          </w:tcPr>
+          <w:p>
+            <w:pPr>
+              <w:jc w:val="center"/>
+              <w:cnfStyle w:val="000000000000" w:firstRow="0" w:lastRow="0" w:firstColumn="0" w:lastColumn="0" w:oddVBand="0" w:evenVBand="0" w:oddHBand="0" w:evenHBand="0" w:firstRowFirstColumn="0" w:firstRowLastColumn="0" w:lastRowFirstColumn="0" w:lastRowLastColumn="0"/>
+            </w:pPr>
+            <w:r>
+              <w:t>0</w:t>
+            </w:r>
+          </w:p>
+        </w:tc>
+        <w:tc>
+          <w:tcPr>
+            <w:tcW w:w="1870" w:type="dxa"/>
+          </w:tcPr>
+          <w:p>
+            <w:pPr>
+              <w:jc w:val="center"/>
+              <w:cnfStyle w:val="000000000000" w:firstRow="0" w:lastRow="0" w:firstColumn="0" w:lastColumn="0" w:oddVBand="0" w:evenVBand="0" w:oddHBand="0" w:evenHBand="0" w:firstRowFirstColumn="0" w:firstRowLastColumn="0" w:lastRowFirstColumn="0" w:lastRowLastColumn="0"/>
+            </w:pPr>
+            <w:r>
+              <w:t>1</w:t>
+            </w:r>
+          </w:p>
+        </w:tc>
+        <w:tc>
+          <w:tcPr>
+            <w:tcW w:w="1870" w:type="dxa"/>
+          </w:tcPr>
+          <w:p>
+            <w:pPr>
+              <w:cnfStyle w:val="000000000000" w:firstRow="0" w:lastRow="0" w:firstColumn="0" w:lastColumn="0" w:oddVBand="0" w:evenVBand="0" w:oddHBand="0" w:evenHBand="0" w:firstRowFirstColumn="0" w:firstRowLastColumn="0" w:lastRowFirstColumn="0" w:lastRowLastColumn="0"/>
+            </w:pPr>
+          </w:p>
+        </w:tc>
+      </w:tr>
+      <w:tr>
+        <w:tc>
+          <w:tcPr>
+            <w:cnfStyle w:val="001000000000" w:firstRow="0" w:lastRow="0" w:firstColumn="1" w:lastColumn="0" w:oddVBand="0" w:evenVBand="0" w:oddHBand="0" w:evenHBand="0" w:firstRowFirstColumn="0" w:firstRowLastColumn="0" w:lastRowFirstColumn="0" w:lastRowLastColumn="0"/>
+            <w:tcW w:w="1870" w:type="dxa"/>
+          </w:tcPr>
+          <w:p>
+            <w:pPr>
+              <w:jc w:val="center"/>
+            </w:pPr>
+            <w:proofErr w:type="spellStart"/>
+            <w:r>
+              <w:t>address</w:t>
+            </w:r>
+            <w:proofErr w:type="spellEnd"/>
+          </w:p>
+        </w:tc>
+        <w:tc>
+          <w:tcPr>
+            <w:tcW w:w="1870" w:type="dxa"/>
+          </w:tcPr>
+          <w:p>
+            <w:pPr>
+              <w:jc w:val="center"/>
+              <w:cnfStyle w:val="000000000000" w:firstRow="0" w:lastRow="0" w:firstColumn="0" w:lastColumn="0" w:oddVBand="0" w:evenVBand="0" w:oddHBand="0" w:evenHBand="0" w:firstRowFirstColumn="0" w:firstRowLastColumn="0" w:lastRowFirstColumn="0" w:lastRowLastColumn="0"/>
+            </w:pPr>
+            <w:r>
+              <w:t>0..*</w:t>
+            </w:r>
+          </w:p>
+        </w:tc>
+        <w:tc>
+          <w:tcPr>
+            <w:tcW w:w="1870" w:type="dxa"/>
+          </w:tcPr>
+          <w:p>
+            <w:pPr>
+              <w:jc w:val="center"/>
+              <w:cnfStyle w:val="000000000000" w:firstRow="0" w:lastRow="0" w:firstColumn="0" w:lastColumn="0" w:oddVBand="0" w:evenVBand="0" w:oddHBand="0" w:evenHBand="0" w:firstRowFirstColumn="0" w:firstRowLastColumn="0" w:lastRowFirstColumn="0" w:lastRowLastColumn="0"/>
+            </w:pPr>
+            <w:r>
+              <w:t>1</w:t>
+            </w:r>
+          </w:p>
+        </w:tc>
+        <w:tc>
+          <w:tcPr>
+            <w:tcW w:w="1870" w:type="dxa"/>
+          </w:tcPr>
+          <w:p>
+            <w:pPr>
+              <w:jc w:val="center"/>
+              <w:cnfStyle w:val="000000000000" w:firstRow="0" w:lastRow="0" w:firstColumn="0" w:lastColumn="0" w:oddVBand="0" w:evenVBand="0" w:oddHBand="0" w:evenHBand="0" w:firstRowFirstColumn="0" w:firstRowLastColumn="0" w:lastRowFirstColumn="0" w:lastRowLastColumn="0"/>
+            </w:pPr>
+            <w:r>
+              <w:t>*</w:t>
+            </w:r>
+          </w:p>
+        </w:tc>
+        <w:tc>
+          <w:tcPr>
+            <w:tcW w:w="1870" w:type="dxa"/>
+          </w:tcPr>
+          <w:p>
+            <w:pPr>
+              <w:cnfStyle w:val="000000000000" w:firstRow="0" w:lastRow="0" w:firstColumn="0" w:lastColumn="0" w:oddVBand="0" w:evenVBand="0" w:oddHBand="0" w:evenHBand="0" w:firstRowFirstColumn="0" w:firstRowLastColumn="0" w:lastRowFirstColumn="0" w:lastRowLastColumn="0"/>
+            </w:pPr>
+          </w:p>
+        </w:tc>
+      </w:tr>
+      <w:tr>
+        <w:tc>
+          <w:tcPr>
+            <w:cnfStyle w:val="001000000000" w:firstRow="0" w:lastRow="0" w:firstColumn="1" w:lastColumn="0" w:oddVBand="0" w:evenVBand="0" w:oddHBand="0" w:evenHBand="0" w:firstRowFirstColumn="0" w:firstRowLastColumn="0" w:lastRowFirstColumn="0" w:lastRowLastColumn="0"/>
+            <w:tcW w:w="1870" w:type="dxa"/>
+          </w:tcPr>
+          <w:p>
+            <w:pPr>
+              <w:jc w:val="center"/>
+            </w:pPr>
+            <w:proofErr w:type="spellStart"/>
+            <w:r>
+              <w:t>maritalStatus</w:t>
+            </w:r>
+            <w:proofErr w:type="spellEnd"/>
+          </w:p>
+        </w:tc>
+        <w:tc>
+          <w:tcPr>
+            <w:tcW w:w="1870" w:type="dxa"/>
+          </w:tcPr>
+          <w:p>
+            <w:pPr>
+              <w:jc w:val="center"/>
+              <w:cnfStyle w:val="000000000000" w:firstRow="0" w:lastRow="0" w:firstColumn="0" w:lastColumn="0" w:oddVBand="0" w:evenVBand="0" w:oddHBand="0" w:evenHBand="0" w:firstRowFirstColumn="0" w:firstRowLastColumn="0" w:lastRowFirstColumn="0" w:lastRowLastColumn="0"/>
+            </w:pPr>
+            <w:r>
+              <w:t>0..1</w:t>
+            </w:r>
+          </w:p>
+        </w:tc>
+        <w:tc>
+          <w:tcPr>
+            <w:tcW w:w="1870" w:type="dxa"/>
+          </w:tcPr>
+          <w:p>
+            <w:pPr>
+              <w:jc w:val="center"/>
+              <w:cnfStyle w:val="000000000000" w:firstRow="0" w:lastRow="0" w:firstColumn="0" w:lastColumn="0" w:oddVBand="0" w:evenVBand="0" w:oddHBand="0" w:evenHBand="0" w:firstRowFirstColumn="0" w:firstRowLastColumn="0" w:lastRowFirstColumn="0" w:lastRowLastColumn="0"/>
+            </w:pPr>
+            <w:r>
+              <w:t>0</w:t>
+            </w:r>
+          </w:p>
+        </w:tc>
+        <w:tc>
+          <w:tcPr>
+            <w:tcW w:w="1870" w:type="dxa"/>
+          </w:tcPr>
+          <w:p>
+            <w:pPr>
+              <w:jc w:val="center"/>
+              <w:cnfStyle w:val="000000000000" w:firstRow="0" w:lastRow="0" w:firstColumn="0" w:lastColumn="0" w:oddVBand="0" w:evenVBand="0" w:oddHBand="0" w:evenHBand="0" w:firstRowFirstColumn="0" w:firstRowLastColumn="0" w:lastRowFirstColumn="0" w:lastRowLastColumn="0"/>
+            </w:pPr>
+            <w:r>
+              <w:t>1</w:t>
+            </w:r>
+          </w:p>
+        </w:tc>
+        <w:tc>
+          <w:tcPr>
+            <w:tcW w:w="1870" w:type="dxa"/>
+          </w:tcPr>
+          <w:p>
+            <w:pPr>
+              <w:cnfStyle w:val="000000000000" w:firstRow="0" w:lastRow="0" w:firstColumn="0" w:lastColumn="0" w:oddVBand="0" w:evenVBand="0" w:oddHBand="0" w:evenHBand="0" w:firstRowFirstColumn="0" w:firstRowLastColumn="0" w:lastRowFirstColumn="0" w:lastRowLastColumn="0"/>
+            </w:pPr>
+          </w:p>
+        </w:tc>
+      </w:tr>
+      <w:tr>
+        <w:tc>
+          <w:tcPr>
+            <w:cnfStyle w:val="001000000000" w:firstRow="0" w:lastRow="0" w:firstColumn="1" w:lastColumn="0" w:oddVBand="0" w:evenVBand="0" w:oddHBand="0" w:evenHBand="0" w:firstRowFirstColumn="0" w:firstRowLastColumn="0" w:lastRowFirstColumn="0" w:lastRowLastColumn="0"/>
+            <w:tcW w:w="1870" w:type="dxa"/>
+          </w:tcPr>
+          <w:p>
+            <w:pPr>
+              <w:jc w:val="center"/>
+            </w:pPr>
+            <w:proofErr w:type="spellStart"/>
+            <w:r>
+              <w:t>multipleBirth</w:t>
+            </w:r>
+            <w:proofErr w:type="spellEnd"/>
+          </w:p>
+        </w:tc>
+        <w:tc>
+          <w:tcPr>
+            <w:tcW w:w="1870" w:type="dxa"/>
+          </w:tcPr>
+          <w:p>
+            <w:pPr>
+              <w:jc w:val="center"/>
+              <w:cnfStyle w:val="000000000000" w:firstRow="0" w:lastRow="0" w:firstColumn="0" w:lastColumn="0" w:oddVBand="0" w:evenVBand="0" w:oddHBand="0" w:evenHBand="0" w:firstRowFirstColumn="0" w:firstRowLastColumn="0" w:lastRowFirstColumn="0" w:lastRowLastColumn="0"/>
+            </w:pPr>
+            <w:r>
+              <w:t>0..1</w:t>
+            </w:r>
+          </w:p>
+        </w:tc>
+        <w:tc>
+          <w:tcPr>
+            <w:tcW w:w="1870" w:type="dxa"/>
+          </w:tcPr>
+          <w:p>
+            <w:pPr>
+              <w:jc w:val="center"/>
+              <w:cnfStyle w:val="000000000000" w:firstRow="0" w:lastRow="0" w:firstColumn="0" w:lastColumn="0" w:oddVBand="0" w:evenVBand="0" w:oddHBand="0" w:evenHBand="0" w:firstRowFirstColumn="0" w:firstRowLastColumn="0" w:lastRowFirstColumn="0" w:lastRowLastColumn="0"/>
+            </w:pPr>
+            <w:r>
+              <w:t>0</w:t>
+            </w:r>
+          </w:p>
+        </w:tc>
+        <w:tc>
+          <w:tcPr>
+            <w:tcW w:w="1870" w:type="dxa"/>
+          </w:tcPr>
+          <w:p>
+            <w:pPr>
+              <w:jc w:val="center"/>
+              <w:cnfStyle w:val="000000000000" w:firstRow="0" w:lastRow="0" w:firstColumn="0" w:lastColumn="0" w:oddVBand="0" w:evenVBand="0" w:oddHBand="0" w:evenHBand="0" w:firstRowFirstColumn="0" w:firstRowLastColumn="0" w:lastRowFirstColumn="0" w:lastRowLastColumn="0"/>
+            </w:pPr>
+            <w:r>
+              <w:t>1</w:t>
+            </w:r>
+          </w:p>
+        </w:tc>
+        <w:tc>
+          <w:tcPr>
+            <w:tcW w:w="1870" w:type="dxa"/>
+          </w:tcPr>
+          <w:p>
+            <w:pPr>
+              <w:cnfStyle w:val="000000000000" w:firstRow="0" w:lastRow="0" w:firstColumn="0" w:lastColumn="0" w:oddVBand="0" w:evenVBand="0" w:oddHBand="0" w:evenHBand="0" w:firstRowFirstColumn="0" w:firstRowLastColumn="0" w:lastRowFirstColumn="0" w:lastRowLastColumn="0"/>
+            </w:pPr>
+          </w:p>
+        </w:tc>
+      </w:tr>
+      <w:tr>
+        <w:tc>
+          <w:tcPr>
+            <w:cnfStyle w:val="001000000000" w:firstRow="0" w:lastRow="0" w:firstColumn="1" w:lastColumn="0" w:oddVBand="0" w:evenVBand="0" w:oddHBand="0" w:evenHBand="0" w:firstRowFirstColumn="0" w:firstRowLastColumn="0" w:lastRowFirstColumn="0" w:lastRowLastColumn="0"/>
+            <w:tcW w:w="1870" w:type="dxa"/>
+          </w:tcPr>
+          <w:p>
+            <w:pPr>
+              <w:jc w:val="center"/>
+            </w:pPr>
+            <w:proofErr w:type="spellStart"/>
+            <w:r>
+              <w:t>photo</w:t>
+            </w:r>
+            <w:proofErr w:type="spellEnd"/>
+          </w:p>
+        </w:tc>
+        <w:tc>
+          <w:tcPr>
+            <w:tcW w:w="1870" w:type="dxa"/>
+          </w:tcPr>
+          <w:p>
+            <w:pPr>
+              <w:jc w:val="center"/>
+              <w:cnfStyle w:val="000000000000" w:firstRow="0" w:lastRow="0" w:firstColumn="0" w:lastColumn="0" w:oddVBand="0" w:evenVBand="0" w:oddHBand="0" w:evenHBand="0" w:firstRowFirstColumn="0" w:firstRowLastColumn="0" w:lastRowFirstColumn="0" w:lastRowLastColumn="0"/>
+            </w:pPr>
+            <w:r>
+              <w:t>0..*</w:t>
+            </w:r>
+          </w:p>
+        </w:tc>
+        <w:tc>
+          <w:tcPr>
+            <w:tcW w:w="1870" w:type="dxa"/>
+          </w:tcPr>
+          <w:p>
+            <w:pPr>
+              <w:jc w:val="center"/>
+              <w:cnfStyle w:val="000000000000" w:firstRow="0" w:lastRow="0" w:firstColumn="0" w:lastColumn="0" w:oddVBand="0" w:evenVBand="0" w:oddHBand="0" w:evenHBand="0" w:firstRowFirstColumn="0" w:firstRowLastColumn="0" w:lastRowFirstColumn="0" w:lastRowLastColumn="0"/>
+            </w:pPr>
+            <w:r>
+              <w:t>1</w:t>
+            </w:r>
+          </w:p>
+        </w:tc>
+        <w:tc>
+          <w:tcPr>
+            <w:tcW w:w="1870" w:type="dxa"/>
+          </w:tcPr>
+          <w:p>
+            <w:pPr>
+              <w:jc w:val="center"/>
+              <w:cnfStyle w:val="000000000000" w:firstRow="0" w:lastRow="0" w:firstColumn="0" w:lastColumn="0" w:oddVBand="0" w:evenVBand="0" w:oddHBand="0" w:evenHBand="0" w:firstRowFirstColumn="0" w:firstRowLastColumn="0" w:lastRowFirstColumn="0" w:lastRowLastColumn="0"/>
+            </w:pPr>
+            <w:r>
+              <w:t>*</w:t>
+            </w:r>
+          </w:p>
+        </w:tc>
+        <w:tc>
+          <w:tcPr>
+            <w:tcW w:w="1870" w:type="dxa"/>
+          </w:tcPr>
+          <w:p>
+            <w:pPr>
+              <w:cnfStyle w:val="000000000000" w:firstRow="0" w:lastRow="0" w:firstColumn="0" w:lastColumn="0" w:oddVBand="0" w:evenVBand="0" w:oddHBand="0" w:evenHBand="0" w:firstRowFirstColumn="0" w:firstRowLastColumn="0" w:lastRowFirstColumn="0" w:lastRowLastColumn="0"/>
+            </w:pPr>
+          </w:p>
+        </w:tc>
+      </w:tr>
+      <w:tr>
+        <w:tc>
+          <w:tcPr>
+            <w:cnfStyle w:val="001000000000" w:firstRow="0" w:lastRow="0" w:firstColumn="1" w:lastColumn="0" w:oddVBand="0" w:evenVBand="0" w:oddHBand="0" w:evenHBand="0" w:firstRowFirstColumn="0" w:firstRowLastColumn="0" w:lastRowFirstColumn="0" w:lastRowLastColumn="0"/>
+            <w:tcW w:w="1870" w:type="dxa"/>
+          </w:tcPr>
+          <w:p>
+            <w:pPr>
+              <w:jc w:val="center"/>
+            </w:pPr>
+            <w:proofErr w:type="spellStart"/>
+            <w:r>
+              <w:t>contact</w:t>
+            </w:r>
+            <w:proofErr w:type="spellEnd"/>
+          </w:p>
+        </w:tc>
+        <w:tc>
+          <w:tcPr>
+            <w:tcW w:w="1870" w:type="dxa"/>
+          </w:tcPr>
+          <w:p>
+            <w:pPr>
+              <w:jc w:val="center"/>
+              <w:cnfStyle w:val="000000000000" w:firstRow="0" w:lastRow="0" w:firstColumn="0" w:lastColumn="0" w:oddVBand="0" w:evenVBand="0" w:oddHBand="0" w:evenHBand="0" w:firstRowFirstColumn="0" w:firstRowLastColumn="0" w:lastRowFirstColumn="0" w:lastRowLastColumn="0"/>
+            </w:pPr>
+            <w:r>
+              <w:t>0..*</w:t>
+            </w:r>
+          </w:p>
+        </w:tc>
+        <w:tc>
+          <w:tcPr>
+            <w:tcW w:w="1870" w:type="dxa"/>
+          </w:tcPr>
+          <w:p>
+            <w:pPr>
+              <w:jc w:val="center"/>
+              <w:cnfStyle w:val="000000000000" w:firstRow="0" w:lastRow="0" w:firstColumn="0" w:lastColumn="0" w:oddVBand="0" w:evenVBand="0" w:oddHBand="0" w:evenHBand="0" w:firstRowFirstColumn="0" w:firstRowLastColumn="0" w:lastRowFirstColumn="0" w:lastRowLastColumn="0"/>
+            </w:pPr>
+            <w:r>
+              <w:t>0</w:t>
+            </w:r>
+          </w:p>
+        </w:tc>
+        <w:tc>
+          <w:tcPr>
+            <w:tcW w:w="1870" w:type="dxa"/>
+          </w:tcPr>
+          <w:p>
+            <w:pPr>
+              <w:jc w:val="center"/>
+              <w:cnfStyle w:val="000000000000" w:firstRow="0" w:lastRow="0" w:firstColumn="0" w:lastColumn="0" w:oddVBand="0" w:evenVBand="0" w:oddHBand="0" w:evenHBand="0" w:firstRowFirstColumn="0" w:firstRowLastColumn="0" w:lastRowFirstColumn="0" w:lastRowLastColumn="0"/>
+            </w:pPr>
+            <w:r>
+              <w:t>*</w:t>
+            </w:r>
+          </w:p>
+        </w:tc>
+        <w:tc>
+          <w:tcPr>
+            <w:tcW w:w="1870" w:type="dxa"/>
+          </w:tcPr>
+          <w:p>
+            <w:pPr>
+              <w:cnfStyle w:val="000000000000" w:firstRow="0" w:lastRow="0" w:firstColumn="0" w:lastColumn="0" w:oddVBand="0" w:evenVBand="0" w:oddHBand="0" w:evenHBand="0" w:firstRowFirstColumn="0" w:firstRowLastColumn="0" w:lastRowFirstColumn="0" w:lastRowLastColumn="0"/>
+            </w:pPr>
+          </w:p>
+        </w:tc>
+      </w:tr>
+      <w:tr>
+        <w:tc>
+          <w:tcPr>
+            <w:cnfStyle w:val="001000000000" w:firstRow="0" w:lastRow="0" w:firstColumn="1" w:lastColumn="0" w:oddVBand="0" w:evenVBand="0" w:oddHBand="0" w:evenHBand="0" w:firstRowFirstColumn="0" w:firstRowLastColumn="0" w:lastRowFirstColumn="0" w:lastRowLastColumn="0"/>
+            <w:tcW w:w="1870" w:type="dxa"/>
+          </w:tcPr>
+          <w:p>
+            <w:pPr>
+              <w:jc w:val="center"/>
+            </w:pPr>
+            <w:proofErr w:type="spellStart"/>
+            <w:r>
+              <w:t>animal</w:t>
+            </w:r>
+            <w:proofErr w:type="spellEnd"/>
+          </w:p>
+        </w:tc>
+        <w:tc>
+          <w:tcPr>
+            <w:tcW w:w="1870" w:type="dxa"/>
+          </w:tcPr>
+          <w:p>
+            <w:pPr>
+              <w:jc w:val="center"/>
+              <w:cnfStyle w:val="000000000000" w:firstRow="0" w:lastRow="0" w:firstColumn="0" w:lastColumn="0" w:oddVBand="0" w:evenVBand="0" w:oddHBand="0" w:evenHBand="0" w:firstRowFirstColumn="0" w:firstRowLastColumn="0" w:lastRowFirstColumn="0" w:lastRowLastColumn="0"/>
+            </w:pPr>
+            <w:r>
+              <w:t>0..1</w:t>
+            </w:r>
+          </w:p>
+        </w:tc>
+        <w:tc>
+          <w:tcPr>
+            <w:tcW w:w="1870" w:type="dxa"/>
+          </w:tcPr>
+          <w:p>
+            <w:pPr>
+              <w:jc w:val="center"/>
+              <w:cnfStyle w:val="000000000000" w:firstRow="0" w:lastRow="0" w:firstColumn="0" w:lastColumn="0" w:oddVBand="0" w:evenVBand="0" w:oddHBand="0" w:evenHBand="0" w:firstRowFirstColumn="0" w:firstRowLastColumn="0" w:lastRowFirstColumn="0" w:lastRowLastColumn="0"/>
+            </w:pPr>
+            <w:r>
+              <w:t>1</w:t>
+            </w:r>
+          </w:p>
+        </w:tc>
+        <w:tc>
+          <w:tcPr>
+            <w:tcW w:w="1870" w:type="dxa"/>
+          </w:tcPr>
+          <w:p>
+            <w:pPr>
+              <w:jc w:val="center"/>
+              <w:cnfStyle w:val="000000000000" w:firstRow="0" w:lastRow="0" w:firstColumn="0" w:lastColumn="0" w:oddVBand="0" w:evenVBand="0" w:oddHBand="0" w:evenHBand="0" w:firstRowFirstColumn="0" w:firstRowLastColumn="0" w:lastRowFirstColumn="0" w:lastRowLastColumn="0"/>
+            </w:pPr>
+            <w:r>
+              <w:t>1</w:t>
+            </w:r>
+          </w:p>
+        </w:tc>
+        <w:tc>
+          <w:tcPr>
+            <w:tcW w:w="1870" w:type="dxa"/>
+          </w:tcPr>
+          <w:p>
+            <w:pPr>
+              <w:cnfStyle w:val="000000000000" w:firstRow="0" w:lastRow="0" w:firstColumn="0" w:lastColumn="0" w:oddVBand="0" w:evenVBand="0" w:oddHBand="0" w:evenHBand="0" w:firstRowFirstColumn="0" w:firstRowLastColumn="0" w:lastRowFirstColumn="0" w:lastRowLastColumn="0"/>
+            </w:pPr>
+          </w:p>
+        </w:tc>
+      </w:tr>
+      <w:tr>
+        <w:tc>
+          <w:tcPr>
+            <w:cnfStyle w:val="001000000000" w:firstRow="0" w:lastRow="0" w:firstColumn="1" w:lastColumn="0" w:oddVBand="0" w:evenVBand="0" w:oddHBand="0" w:evenHBand="0" w:firstRowFirstColumn="0" w:firstRowLastColumn="0" w:lastRowFirstColumn="0" w:lastRowLastColumn="0"/>
+            <w:tcW w:w="1870" w:type="dxa"/>
+          </w:tcPr>
+          <w:p>
+            <w:pPr>
+              <w:jc w:val="center"/>
+            </w:pPr>
+            <w:proofErr w:type="spellStart"/>
+            <w:r>
+              <w:t>communication</w:t>
+            </w:r>
+            <w:proofErr w:type="spellEnd"/>
+          </w:p>
+        </w:tc>
+        <w:tc>
+          <w:tcPr>
+            <w:tcW w:w="1870" w:type="dxa"/>
+          </w:tcPr>
+          <w:p>
+            <w:pPr>
+              <w:jc w:val="center"/>
+              <w:cnfStyle w:val="000000000000" w:firstRow="0" w:lastRow="0" w:firstColumn="0" w:lastColumn="0" w:oddVBand="0" w:evenVBand="0" w:oddHBand="0" w:evenHBand="0" w:firstRowFirstColumn="0" w:firstRowLastColumn="0" w:lastRowFirstColumn="0" w:lastRowLastColumn="0"/>
+            </w:pPr>
+            <w:r>
+              <w:t>0..*</w:t>
+            </w:r>
+          </w:p>
+        </w:tc>
+        <w:tc>
+          <w:tcPr>
+            <w:tcW w:w="1870" w:type="dxa"/>
+          </w:tcPr>
+          <w:p>
+            <w:pPr>
+              <w:jc w:val="center"/>
+              <w:cnfStyle w:val="000000000000" w:firstRow="0" w:lastRow="0" w:firstColumn="0" w:lastColumn="0" w:oddVBand="0" w:evenVBand="0" w:oddHBand="0" w:evenHBand="0" w:firstRowFirstColumn="0" w:firstRowLastColumn="0" w:lastRowFirstColumn="0" w:lastRowLastColumn="0"/>
+            </w:pPr>
+            <w:r>
+              <w:t>0</w:t>
+            </w:r>
+          </w:p>
+        </w:tc>
+        <w:tc>
+          <w:tcPr>
+            <w:tcW w:w="1870" w:type="dxa"/>
+          </w:tcPr>
+          <w:p>
+            <w:pPr>
+              <w:jc w:val="center"/>
+              <w:cnfStyle w:val="000000000000" w:firstRow="0" w:lastRow="0" w:firstColumn="0" w:lastColumn="0" w:oddVBand="0" w:evenVBand="0" w:oddHBand="0" w:evenHBand="0" w:firstRowFirstColumn="0" w:firstRowLastColumn="0" w:lastRowFirstColumn="0" w:lastRowLastColumn="0"/>
+            </w:pPr>
+            <w:r>
+              <w:t>*</w:t>
+            </w:r>
+          </w:p>
+        </w:tc>
+        <w:tc>
+          <w:tcPr>
+            <w:tcW w:w="1870" w:type="dxa"/>
+          </w:tcPr>
+          <w:p>
+            <w:pPr>
+              <w:cnfStyle w:val="000000000000" w:firstRow="0" w:lastRow="0" w:firstColumn="0" w:lastColumn="0" w:oddVBand="0" w:evenVBand="0" w:oddHBand="0" w:evenHBand="0" w:firstRowFirstColumn="0" w:firstRowLastColumn="0" w:lastRowFirstColumn="0" w:lastRowLastColumn="0"/>
+            </w:pPr>
+          </w:p>
+        </w:tc>
+      </w:tr>
+      <w:tr>
+        <w:tc>
+          <w:tcPr>
+            <w:cnfStyle w:val="001000000000" w:firstRow="0" w:lastRow="0" w:firstColumn="1" w:lastColumn="0" w:oddVBand="0" w:evenVBand="0" w:oddHBand="0" w:evenHBand="0" w:firstRowFirstColumn="0" w:firstRowLastColumn="0" w:lastRowFirstColumn="0" w:lastRowLastColumn="0"/>
+            <w:tcW w:w="1870" w:type="dxa"/>
+          </w:tcPr>
+          <w:p>
+            <w:pPr>
+              <w:jc w:val="center"/>
+            </w:pPr>
+            <w:proofErr w:type="spellStart"/>
+            <w:r>
+              <w:t>generalPractitioner</w:t>
+            </w:r>
+            <w:proofErr w:type="spellEnd"/>
+          </w:p>
+        </w:tc>
+        <w:tc>
+          <w:tcPr>
+            <w:tcW w:w="1870" w:type="dxa"/>
+          </w:tcPr>
+          <w:p>
+            <w:pPr>
+              <w:jc w:val="center"/>
+              <w:cnfStyle w:val="000000000000" w:firstRow="0" w:lastRow="0" w:firstColumn="0" w:lastColumn="0" w:oddVBand="0" w:evenVBand="0" w:oddHBand="0" w:evenHBand="0" w:firstRowFirstColumn="0" w:firstRowLastColumn="0" w:lastRowFirstColumn="0" w:lastRowLastColumn="0"/>
+            </w:pPr>
+            <w:r>
+              <w:t>0..*</w:t>
+            </w:r>
+          </w:p>
+        </w:tc>
+        <w:tc>
+          <w:tcPr>
+            <w:tcW w:w="1870" w:type="dxa"/>
+          </w:tcPr>
+          <w:p>
+            <w:pPr>
+              <w:jc w:val="center"/>
+              <w:cnfStyle w:val="000000000000" w:firstRow="0" w:lastRow="0" w:firstColumn="0" w:lastColumn="0" w:oddVBand="0" w:evenVBand="0" w:oddHBand="0" w:evenHBand="0" w:firstRowFirstColumn="0" w:firstRowLastColumn="0" w:lastRowFirstColumn="0" w:lastRowLastColumn="0"/>
+            </w:pPr>
+            <w:r>
+              <w:t>0</w:t>
+            </w:r>
+          </w:p>
+        </w:tc>
+        <w:tc>
+          <w:tcPr>
+            <w:tcW w:w="1870" w:type="dxa"/>
+          </w:tcPr>
+          <w:p>
+            <w:pPr>
+              <w:jc w:val="center"/>
+              <w:cnfStyle w:val="000000000000" w:firstRow="0" w:lastRow="0" w:firstColumn="0" w:lastColumn="0" w:oddVBand="0" w:evenVBand="0" w:oddHBand="0" w:evenHBand="0" w:firstRowFirstColumn="0" w:firstRowLastColumn="0" w:lastRowFirstColumn="0" w:lastRowLastColumn="0"/>
+            </w:pPr>
+            <w:r>
+              <w:t>*</w:t>
+            </w:r>
+          </w:p>
+        </w:tc>
+        <w:tc>
+          <w:tcPr>
+            <w:tcW w:w="1870" w:type="dxa"/>
+          </w:tcPr>
+          <w:p>
+            <w:pPr>
+              <w:cnfStyle w:val="000000000000" w:firstRow="0" w:lastRow="0" w:firstColumn="0" w:lastColumn="0" w:oddVBand="0" w:evenVBand="0" w:oddHBand="0" w:evenHBand="0" w:firstRowFirstColumn="0" w:firstRowLastColumn="0" w:lastRowFirstColumn="0" w:lastRowLastColumn="0"/>
+            </w:pPr>
+          </w:p>
+        </w:tc>
+      </w:tr>
+      <w:tr>
+        <w:tc>
+          <w:tcPr>
+            <w:cnfStyle w:val="001000000000" w:firstRow="0" w:lastRow="0" w:firstColumn="1" w:lastColumn="0" w:oddVBand="0" w:evenVBand="0" w:oddHBand="0" w:evenHBand="0" w:firstRowFirstColumn="0" w:firstRowLastColumn="0" w:lastRowFirstColumn="0" w:lastRowLastColumn="0"/>
+            <w:tcW w:w="1870" w:type="dxa"/>
+          </w:tcPr>
+          <w:p>
+            <w:pPr>
+              <w:jc w:val="center"/>
+            </w:pPr>
+            <w:proofErr w:type="spellStart"/>
+            <w:r>
+              <w:t>managingOrg</w:t>
+            </w:r>
+            <w:proofErr w:type="spellEnd"/>
+          </w:p>
+        </w:tc>
+        <w:tc>
+          <w:tcPr>
+            <w:tcW w:w="1870" w:type="dxa"/>
+          </w:tcPr>
+          <w:p>
+            <w:pPr>
+              <w:jc w:val="center"/>
+              <w:cnfStyle w:val="000000000000" w:firstRow="0" w:lastRow="0" w:firstColumn="0" w:lastColumn="0" w:oddVBand="0" w:evenVBand="0" w:oddHBand="0" w:evenHBand="0" w:firstRowFirstColumn="0" w:firstRowLastColumn="0" w:lastRowFirstColumn="0" w:lastRowLastColumn="0"/>
+            </w:pPr>
+            <w:r>
+              <w:t>0..1</w:t>
+            </w:r>
+          </w:p>
+        </w:tc>
+        <w:tc>
+          <w:tcPr>
+            <w:tcW w:w="1870" w:type="dxa"/>
+          </w:tcPr>
+          <w:p>
+            <w:pPr>
+              <w:jc w:val="center"/>
+              <w:cnfStyle w:val="000000000000" w:firstRow="0" w:lastRow="0" w:firstColumn="0" w:lastColumn="0" w:oddVBand="0" w:evenVBand="0" w:oddHBand="0" w:evenHBand="0" w:firstRowFirstColumn="0" w:firstRowLastColumn="0" w:lastRowFirstColumn="0" w:lastRowLastColumn="0"/>
+            </w:pPr>
+            <w:r>
+              <w:t>1</w:t>
+            </w:r>
+          </w:p>
+        </w:tc>
+        <w:tc>
+          <w:tcPr>
+            <w:tcW w:w="1870" w:type="dxa"/>
+          </w:tcPr>
+          <w:p>
+            <w:pPr>
+              <w:jc w:val="center"/>
+              <w:cnfStyle w:val="000000000000" w:firstRow="0" w:lastRow="0" w:firstColumn="0" w:lastColumn="0" w:oddVBand="0" w:evenVBand="0" w:oddHBand="0" w:evenHBand="0" w:firstRowFirstColumn="0" w:firstRowLastColumn="0" w:lastRowFirstColumn="0" w:lastRowLastColumn="0"/>
+            </w:pPr>
+            <w:r>
+              <w:t>1</w:t>
+            </w:r>
+          </w:p>
+        </w:tc>
+        <w:tc>
+          <w:tcPr>
+            <w:tcW w:w="1870" w:type="dxa"/>
+          </w:tcPr>
+          <w:p>
+            <w:pPr>
+              <w:cnfStyle w:val="000000000000" w:firstRow="0" w:lastRow="0" w:firstColumn="0" w:lastColumn="0" w:oddVBand="0" w:evenVBand="0" w:oddHBand="0" w:evenHBand="0" w:firstRowFirstColumn="0" w:firstRowLastColumn="0" w:lastRowFirstColumn="0" w:lastRowLastColumn="0"/>
+            </w:pPr>
+          </w:p>
+        </w:tc>
+      </w:tr>
+      <w:tr>
+        <w:tc>
+          <w:tcPr>
+            <w:cnfStyle w:val="001000000000" w:firstRow="0" w:lastRow="0" w:firstColumn="1" w:lastColumn="0" w:oddVBand="0" w:evenVBand="0" w:oddHBand="0" w:evenHBand="0" w:firstRowFirstColumn="0" w:firstRowLastColumn="0" w:lastRowFirstColumn="0" w:lastRowLastColumn="0"/>
+            <w:tcW w:w="1870" w:type="dxa"/>
+          </w:tcPr>
+          <w:p>
+            <w:pPr>
+              <w:jc w:val="center"/>
+            </w:pPr>
+            <w:r>
+              <w:t>link</w:t>
+            </w:r>
+          </w:p>
+        </w:tc>
+        <w:tc>
+          <w:tcPr>
+            <w:tcW w:w="1870" w:type="dxa"/>
+          </w:tcPr>
+          <w:p>
+            <w:pPr>
+              <w:jc w:val="center"/>
+              <w:cnfStyle w:val="000000000000" w:firstRow="0" w:lastRow="0" w:firstColumn="0" w:lastColumn="0" w:oddVBand="0" w:evenVBand="0" w:oddHBand="0" w:evenHBand="0" w:firstRowFirstColumn="0" w:firstRowLastColumn="0" w:lastRowFirstColumn="0" w:lastRowLastColumn="0"/>
+            </w:pPr>
+            <w:r>
+              <w:t>0..*</w:t>
+            </w:r>
+          </w:p>
+        </w:tc>
+        <w:tc>
+          <w:tcPr>
+            <w:tcW w:w="1870" w:type="dxa"/>
+          </w:tcPr>
+          <w:p>
+            <w:pPr>
+              <w:jc w:val="center"/>
+              <w:cnfStyle w:val="000000000000" w:firstRow="0" w:lastRow="0" w:firstColumn="0" w:lastColumn="0" w:oddVBand="0" w:evenVBand="0" w:oddHBand="0" w:evenHBand="0" w:firstRowFirstColumn="0" w:firstRowLastColumn="0" w:lastRowFirstColumn="0" w:lastRowLastColumn="0"/>
+            </w:pPr>
+            <w:r>
+              <w:t>0</w:t>
+            </w:r>
+          </w:p>
+        </w:tc>
+        <w:tc>
+          <w:tcPr>
+            <w:tcW w:w="1870" w:type="dxa"/>
+          </w:tcPr>
+          <w:p>
+            <w:pPr>
+              <w:jc w:val="center"/>
+              <w:cnfStyle w:val="000000000000" w:firstRow="0" w:lastRow="0" w:firstColumn="0" w:lastColumn="0" w:oddVBand="0" w:evenVBand="0" w:oddHBand="0" w:evenHBand="0" w:firstRowFirstColumn="0" w:firstRowLastColumn="0" w:lastRowFirstColumn="0" w:lastRowLastColumn="0"/>
+            </w:pPr>
+            <w:r>
+              <w:t>*</w:t>
+            </w:r>
+          </w:p>
+        </w:tc>
+        <w:tc>
+          <w:tcPr>
+            <w:tcW w:w="1870" w:type="dxa"/>
+          </w:tcPr>
+          <w:p>
+            <w:pPr>
+              <w:cnfStyle w:val="000000000000" w:firstRow="0" w:lastRow="0" w:firstColumn="0" w:lastColumn="0" w:oddVBand="0" w:evenVBand="0" w:oddHBand="0" w:evenHBand="0" w:firstRowFirstColumn="0" w:firstRowLastColumn="0" w:lastRowFirstColumn="0" w:lastRowLastColumn="0"/>
+            </w:pPr>
+          </w:p>
+        </w:tc>
+      </w:tr>
+    </w:tbl>
+    <w:p/>
+    <w:p>
+      <w:pPr>
+        <w:pStyle w:val="Cmsor3"/>
+      </w:pPr>
+      <w:bookmarkStart w:id="36" w:name="_Toc497935727"/>
+      <w:r>
+        <w:t>Böngészés</w:t>
+      </w:r>
+      <w:bookmarkEnd w:id="36"/>
+    </w:p>
+    <w:p>
+      <w:pPr>
+        <w:pStyle w:val="Listaszerbekezds"/>
+        <w:numPr>
+          <w:ilvl w:val="0"/>
+          <w:numId w:val="5"/>
+        </w:numPr>
+      </w:pPr>
+      <w:r>
+        <w:t>patient_browse0.png (6. ábra)</w:t>
+      </w:r>
+    </w:p>
+    <w:p>
+      <w:pPr>
+        <w:jc w:val="center"/>
+      </w:pPr>
+      <w:r>
+        <w:rPr>
+          <w:noProof/>
+        </w:rPr>
+        <w:lastRenderedPageBreak/>
+        <w:drawing>
+          <wp:inline distT="0" distB="0" distL="0" distR="0" wp14:anchorId="147EBD11" wp14:editId="400D86E3">
+            <wp:extent cx="3543300" cy="5972175"/>
+            <wp:effectExtent l="0" t="0" r="0" b="9525"/>
+            <wp:docPr id="12" name="Kép 12"/>
+            <wp:cNvGraphicFramePr>
+              <a:graphicFrameLocks xmlns:a="http://schemas.openxmlformats.org/drawingml/2006/main" noChangeAspect="1"/>
+            </wp:cNvGraphicFramePr>
+            <a:graphic xmlns:a="http://schemas.openxmlformats.org/drawingml/2006/main">
+              <a:graphicData uri="http://schemas.openxmlformats.org/drawingml/2006/picture">
+                <pic:pic xmlns:pic="http://schemas.openxmlformats.org/drawingml/2006/picture">
+                  <pic:nvPicPr>
+                    <pic:cNvPr id="12" name="patient_browse0.png"/>
+                    <pic:cNvPicPr/>
+                  </pic:nvPicPr>
+                  <pic:blipFill>
+                    <a:blip r:embed="rId21">
+                      <a:extLst>
+                        <a:ext uri="{28A0092B-C50C-407E-A947-70E740481C1C}">
+                          <a14:useLocalDpi xmlns:a14="http://schemas.microsoft.com/office/drawing/2010/main" val="0"/>
+                        </a:ext>
+                      </a:extLst>
+                    </a:blip>
+                    <a:stretch>
+                      <a:fillRect/>
+                    </a:stretch>
+                  </pic:blipFill>
+                  <pic:spPr>
+                    <a:xfrm>
+                      <a:off x="0" y="0"/>
+                      <a:ext cx="3543300" cy="5972175"/>
+                    </a:xfrm>
+                    <a:prstGeom prst="rect">
+                      <a:avLst/>
+                    </a:prstGeom>
+                  </pic:spPr>
+                </pic:pic>
+              </a:graphicData>
+            </a:graphic>
+          </wp:inline>
+        </w:drawing>
+      </w:r>
+    </w:p>
+    <w:p>
+      <w:pPr>
+        <w:jc w:val="center"/>
+      </w:pPr>
+      <w:r>
+        <w:t>(6. ábra)</w:t>
+      </w:r>
+    </w:p>
+    <w:p/>
     <w:p>
       <w:r>
         <w:rPr>
@@ -6470,7 +8246,7 @@
       </w:r>
     </w:p>
     <w:sectPr>
-      <w:footerReference w:type="default" r:id="rId17"/>
+      <w:footerReference w:type="default" r:id="rId22"/>
       <w:pgSz w:w="12240" w:h="15840"/>
       <w:pgMar w:top="1440" w:right="1440" w:bottom="1440" w:left="1440" w:header="720" w:footer="720" w:gutter="0"/>
       <w:pgNumType w:start="0"/>
@@ -6584,7 +8360,10 @@
           <w:fldChar w:fldCharType="separate"/>
         </w:r>
         <w:r>
-          <w:t>2</w:t>
+          <w:rPr>
+            <w:noProof/>
+          </w:rPr>
+          <w:t>15</w:t>
         </w:r>
         <w:r>
           <w:fldChar w:fldCharType="end"/>
@@ -6741,6 +8520,95 @@
     </w:lvl>
   </w:abstractNum>
   <w:abstractNum w:abstractNumId="1" w15:restartNumberingAfterBreak="0">
+    <w:nsid w:val="158C5BB9"/>
+    <w:multiLevelType w:val="hybridMultilevel"/>
+    <w:tmpl w:val="32684880"/>
+    <w:lvl w:ilvl="0" w:tplc="1F1CFAAC">
+      <w:start w:val="1"/>
+      <w:numFmt w:val="decimal"/>
+      <w:lvlText w:val="(%1."/>
+      <w:lvlJc w:val="left"/>
+      <w:pPr>
+        <w:ind w:left="720" w:hanging="360"/>
+      </w:pPr>
+      <w:rPr>
+        <w:rFonts w:hint="default"/>
+      </w:rPr>
+    </w:lvl>
+    <w:lvl w:ilvl="1" w:tplc="040E0019" w:tentative="1">
+      <w:start w:val="1"/>
+      <w:numFmt w:val="lowerLetter"/>
+      <w:lvlText w:val="%2."/>
+      <w:lvlJc w:val="left"/>
+      <w:pPr>
+        <w:ind w:left="1440" w:hanging="360"/>
+      </w:pPr>
+    </w:lvl>
+    <w:lvl w:ilvl="2" w:tplc="040E001B" w:tentative="1">
+      <w:start w:val="1"/>
+      <w:numFmt w:val="lowerRoman"/>
+      <w:lvlText w:val="%3."/>
+      <w:lvlJc w:val="right"/>
+      <w:pPr>
+        <w:ind w:left="2160" w:hanging="180"/>
+      </w:pPr>
+    </w:lvl>
+    <w:lvl w:ilvl="3" w:tplc="040E000F" w:tentative="1">
+      <w:start w:val="1"/>
+      <w:numFmt w:val="decimal"/>
+      <w:lvlText w:val="%4."/>
+      <w:lvlJc w:val="left"/>
+      <w:pPr>
+        <w:ind w:left="2880" w:hanging="360"/>
+      </w:pPr>
+    </w:lvl>
+    <w:lvl w:ilvl="4" w:tplc="040E0019" w:tentative="1">
+      <w:start w:val="1"/>
+      <w:numFmt w:val="lowerLetter"/>
+      <w:lvlText w:val="%5."/>
+      <w:lvlJc w:val="left"/>
+      <w:pPr>
+        <w:ind w:left="3600" w:hanging="360"/>
+      </w:pPr>
+    </w:lvl>
+    <w:lvl w:ilvl="5" w:tplc="040E001B" w:tentative="1">
+      <w:start w:val="1"/>
+      <w:numFmt w:val="lowerRoman"/>
+      <w:lvlText w:val="%6."/>
+      <w:lvlJc w:val="right"/>
+      <w:pPr>
+        <w:ind w:left="4320" w:hanging="180"/>
+      </w:pPr>
+    </w:lvl>
+    <w:lvl w:ilvl="6" w:tplc="040E000F" w:tentative="1">
+      <w:start w:val="1"/>
+      <w:numFmt w:val="decimal"/>
+      <w:lvlText w:val="%7."/>
+      <w:lvlJc w:val="left"/>
+      <w:pPr>
+        <w:ind w:left="5040" w:hanging="360"/>
+      </w:pPr>
+    </w:lvl>
+    <w:lvl w:ilvl="7" w:tplc="040E0019" w:tentative="1">
+      <w:start w:val="1"/>
+      <w:numFmt w:val="lowerLetter"/>
+      <w:lvlText w:val="%8."/>
+      <w:lvlJc w:val="left"/>
+      <w:pPr>
+        <w:ind w:left="5760" w:hanging="360"/>
+      </w:pPr>
+    </w:lvl>
+    <w:lvl w:ilvl="8" w:tplc="040E001B" w:tentative="1">
+      <w:start w:val="1"/>
+      <w:numFmt w:val="lowerRoman"/>
+      <w:lvlText w:val="%9."/>
+      <w:lvlJc w:val="right"/>
+      <w:pPr>
+        <w:ind w:left="6480" w:hanging="180"/>
+      </w:pPr>
+    </w:lvl>
+  </w:abstractNum>
+  <w:abstractNum w:abstractNumId="2" w15:restartNumberingAfterBreak="0">
     <w:nsid w:val="2F3F51B2"/>
     <w:multiLevelType w:val="hybridMultilevel"/>
     <w:tmpl w:val="1CB0F12C"/>
@@ -6829,7 +8697,7 @@
       </w:pPr>
     </w:lvl>
   </w:abstractNum>
-  <w:abstractNum w:abstractNumId="2" w15:restartNumberingAfterBreak="0">
+  <w:abstractNum w:abstractNumId="3" w15:restartNumberingAfterBreak="0">
     <w:nsid w:val="36BA3FCF"/>
     <w:multiLevelType w:val="hybridMultilevel"/>
     <w:tmpl w:val="2F924736"/>
@@ -6942,7 +8810,7 @@
       </w:rPr>
     </w:lvl>
   </w:abstractNum>
-  <w:abstractNum w:abstractNumId="3" w15:restartNumberingAfterBreak="0">
+  <w:abstractNum w:abstractNumId="4" w15:restartNumberingAfterBreak="0">
     <w:nsid w:val="388761B8"/>
     <w:multiLevelType w:val="hybridMultilevel"/>
     <w:tmpl w:val="2B9A26AC"/>
@@ -7055,7 +8923,7 @@
       </w:rPr>
     </w:lvl>
   </w:abstractNum>
-  <w:abstractNum w:abstractNumId="4" w15:restartNumberingAfterBreak="0">
+  <w:abstractNum w:abstractNumId="5" w15:restartNumberingAfterBreak="0">
     <w:nsid w:val="3C5E2BBA"/>
     <w:multiLevelType w:val="hybridMultilevel"/>
     <w:tmpl w:val="7666C850"/>
@@ -7168,7 +9036,185 @@
       </w:rPr>
     </w:lvl>
   </w:abstractNum>
-  <w:abstractNum w:abstractNumId="5" w15:restartNumberingAfterBreak="0">
+  <w:abstractNum w:abstractNumId="6" w15:restartNumberingAfterBreak="0">
+    <w:nsid w:val="3D2A3F5C"/>
+    <w:multiLevelType w:val="hybridMultilevel"/>
+    <w:tmpl w:val="375420A2"/>
+    <w:lvl w:ilvl="0" w:tplc="040E000F">
+      <w:start w:val="1"/>
+      <w:numFmt w:val="decimal"/>
+      <w:lvlText w:val="%1."/>
+      <w:lvlJc w:val="left"/>
+      <w:pPr>
+        <w:ind w:left="720" w:hanging="360"/>
+      </w:pPr>
+      <w:rPr>
+        <w:rFonts w:hint="default"/>
+      </w:rPr>
+    </w:lvl>
+    <w:lvl w:ilvl="1" w:tplc="040E0019" w:tentative="1">
+      <w:start w:val="1"/>
+      <w:numFmt w:val="lowerLetter"/>
+      <w:lvlText w:val="%2."/>
+      <w:lvlJc w:val="left"/>
+      <w:pPr>
+        <w:ind w:left="1440" w:hanging="360"/>
+      </w:pPr>
+    </w:lvl>
+    <w:lvl w:ilvl="2" w:tplc="040E001B" w:tentative="1">
+      <w:start w:val="1"/>
+      <w:numFmt w:val="lowerRoman"/>
+      <w:lvlText w:val="%3."/>
+      <w:lvlJc w:val="right"/>
+      <w:pPr>
+        <w:ind w:left="2160" w:hanging="180"/>
+      </w:pPr>
+    </w:lvl>
+    <w:lvl w:ilvl="3" w:tplc="040E000F" w:tentative="1">
+      <w:start w:val="1"/>
+      <w:numFmt w:val="decimal"/>
+      <w:lvlText w:val="%4."/>
+      <w:lvlJc w:val="left"/>
+      <w:pPr>
+        <w:ind w:left="2880" w:hanging="360"/>
+      </w:pPr>
+    </w:lvl>
+    <w:lvl w:ilvl="4" w:tplc="040E0019" w:tentative="1">
+      <w:start w:val="1"/>
+      <w:numFmt w:val="lowerLetter"/>
+      <w:lvlText w:val="%5."/>
+      <w:lvlJc w:val="left"/>
+      <w:pPr>
+        <w:ind w:left="3600" w:hanging="360"/>
+      </w:pPr>
+    </w:lvl>
+    <w:lvl w:ilvl="5" w:tplc="040E001B" w:tentative="1">
+      <w:start w:val="1"/>
+      <w:numFmt w:val="lowerRoman"/>
+      <w:lvlText w:val="%6."/>
+      <w:lvlJc w:val="right"/>
+      <w:pPr>
+        <w:ind w:left="4320" w:hanging="180"/>
+      </w:pPr>
+    </w:lvl>
+    <w:lvl w:ilvl="6" w:tplc="040E000F" w:tentative="1">
+      <w:start w:val="1"/>
+      <w:numFmt w:val="decimal"/>
+      <w:lvlText w:val="%7."/>
+      <w:lvlJc w:val="left"/>
+      <w:pPr>
+        <w:ind w:left="5040" w:hanging="360"/>
+      </w:pPr>
+    </w:lvl>
+    <w:lvl w:ilvl="7" w:tplc="040E0019" w:tentative="1">
+      <w:start w:val="1"/>
+      <w:numFmt w:val="lowerLetter"/>
+      <w:lvlText w:val="%8."/>
+      <w:lvlJc w:val="left"/>
+      <w:pPr>
+        <w:ind w:left="5760" w:hanging="360"/>
+      </w:pPr>
+    </w:lvl>
+    <w:lvl w:ilvl="8" w:tplc="040E001B" w:tentative="1">
+      <w:start w:val="1"/>
+      <w:numFmt w:val="lowerRoman"/>
+      <w:lvlText w:val="%9."/>
+      <w:lvlJc w:val="right"/>
+      <w:pPr>
+        <w:ind w:left="6480" w:hanging="180"/>
+      </w:pPr>
+    </w:lvl>
+  </w:abstractNum>
+  <w:abstractNum w:abstractNumId="7" w15:restartNumberingAfterBreak="0">
+    <w:nsid w:val="4EAE41A1"/>
+    <w:multiLevelType w:val="hybridMultilevel"/>
+    <w:tmpl w:val="9F42557A"/>
+    <w:lvl w:ilvl="0" w:tplc="040E000F">
+      <w:start w:val="4"/>
+      <w:numFmt w:val="decimal"/>
+      <w:lvlText w:val="%1."/>
+      <w:lvlJc w:val="left"/>
+      <w:pPr>
+        <w:ind w:left="720" w:hanging="360"/>
+      </w:pPr>
+      <w:rPr>
+        <w:rFonts w:hint="default"/>
+      </w:rPr>
+    </w:lvl>
+    <w:lvl w:ilvl="1" w:tplc="040E0019" w:tentative="1">
+      <w:start w:val="1"/>
+      <w:numFmt w:val="lowerLetter"/>
+      <w:lvlText w:val="%2."/>
+      <w:lvlJc w:val="left"/>
+      <w:pPr>
+        <w:ind w:left="1440" w:hanging="360"/>
+      </w:pPr>
+    </w:lvl>
+    <w:lvl w:ilvl="2" w:tplc="040E001B" w:tentative="1">
+      <w:start w:val="1"/>
+      <w:numFmt w:val="lowerRoman"/>
+      <w:lvlText w:val="%3."/>
+      <w:lvlJc w:val="right"/>
+      <w:pPr>
+        <w:ind w:left="2160" w:hanging="180"/>
+      </w:pPr>
+    </w:lvl>
+    <w:lvl w:ilvl="3" w:tplc="040E000F" w:tentative="1">
+      <w:start w:val="1"/>
+      <w:numFmt w:val="decimal"/>
+      <w:lvlText w:val="%4."/>
+      <w:lvlJc w:val="left"/>
+      <w:pPr>
+        <w:ind w:left="2880" w:hanging="360"/>
+      </w:pPr>
+    </w:lvl>
+    <w:lvl w:ilvl="4" w:tplc="040E0019" w:tentative="1">
+      <w:start w:val="1"/>
+      <w:numFmt w:val="lowerLetter"/>
+      <w:lvlText w:val="%5."/>
+      <w:lvlJc w:val="left"/>
+      <w:pPr>
+        <w:ind w:left="3600" w:hanging="360"/>
+      </w:pPr>
+    </w:lvl>
+    <w:lvl w:ilvl="5" w:tplc="040E001B" w:tentative="1">
+      <w:start w:val="1"/>
+      <w:numFmt w:val="lowerRoman"/>
+      <w:lvlText w:val="%6."/>
+      <w:lvlJc w:val="right"/>
+      <w:pPr>
+        <w:ind w:left="4320" w:hanging="180"/>
+      </w:pPr>
+    </w:lvl>
+    <w:lvl w:ilvl="6" w:tplc="040E000F" w:tentative="1">
+      <w:start w:val="1"/>
+      <w:numFmt w:val="decimal"/>
+      <w:lvlText w:val="%7."/>
+      <w:lvlJc w:val="left"/>
+      <w:pPr>
+        <w:ind w:left="5040" w:hanging="360"/>
+      </w:pPr>
+    </w:lvl>
+    <w:lvl w:ilvl="7" w:tplc="040E0019" w:tentative="1">
+      <w:start w:val="1"/>
+      <w:numFmt w:val="lowerLetter"/>
+      <w:lvlText w:val="%8."/>
+      <w:lvlJc w:val="left"/>
+      <w:pPr>
+        <w:ind w:left="5760" w:hanging="360"/>
+      </w:pPr>
+    </w:lvl>
+    <w:lvl w:ilvl="8" w:tplc="040E001B" w:tentative="1">
+      <w:start w:val="1"/>
+      <w:numFmt w:val="lowerRoman"/>
+      <w:lvlText w:val="%9."/>
+      <w:lvlJc w:val="right"/>
+      <w:pPr>
+        <w:ind w:left="6480" w:hanging="180"/>
+      </w:pPr>
+    </w:lvl>
+  </w:abstractNum>
+  <w:abstractNum w:abstractNumId="8" w15:restartNumberingAfterBreak="0">
     <w:nsid w:val="55590C9F"/>
     <w:multiLevelType w:val="hybridMultilevel"/>
     <w:tmpl w:val="B56EED1A"/>
@@ -7281,7 +9327,185 @@
       </w:rPr>
     </w:lvl>
   </w:abstractNum>
-  <w:abstractNum w:abstractNumId="6" w15:restartNumberingAfterBreak="0">
+  <w:abstractNum w:abstractNumId="9" w15:restartNumberingAfterBreak="0">
+    <w:nsid w:val="5D7F1B91"/>
+    <w:multiLevelType w:val="hybridMultilevel"/>
+    <w:tmpl w:val="F134EA32"/>
+    <w:lvl w:ilvl="0" w:tplc="F398AF7E">
+      <w:start w:val="2"/>
+      <w:numFmt w:val="decimal"/>
+      <w:lvlText w:val="(%1."/>
+      <w:lvlJc w:val="left"/>
+      <w:pPr>
+        <w:ind w:left="720" w:hanging="360"/>
+      </w:pPr>
+      <w:rPr>
+        <w:rFonts w:hint="default"/>
+      </w:rPr>
+    </w:lvl>
+    <w:lvl w:ilvl="1" w:tplc="040E0019" w:tentative="1">
+      <w:start w:val="1"/>
+      <w:numFmt w:val="lowerLetter"/>
+      <w:lvlText w:val="%2."/>
+      <w:lvlJc w:val="left"/>
+      <w:pPr>
+        <w:ind w:left="1440" w:hanging="360"/>
+      </w:pPr>
+    </w:lvl>
+    <w:lvl w:ilvl="2" w:tplc="040E001B" w:tentative="1">
+      <w:start w:val="1"/>
+      <w:numFmt w:val="lowerRoman"/>
+      <w:lvlText w:val="%3."/>
+      <w:lvlJc w:val="right"/>
+      <w:pPr>
+        <w:ind w:left="2160" w:hanging="180"/>
+      </w:pPr>
+    </w:lvl>
+    <w:lvl w:ilvl="3" w:tplc="040E000F" w:tentative="1">
+      <w:start w:val="1"/>
+      <w:numFmt w:val="decimal"/>
+      <w:lvlText w:val="%4."/>
+      <w:lvlJc w:val="left"/>
+      <w:pPr>
+        <w:ind w:left="2880" w:hanging="360"/>
+      </w:pPr>
+    </w:lvl>
+    <w:lvl w:ilvl="4" w:tplc="040E0019" w:tentative="1">
+      <w:start w:val="1"/>
+      <w:numFmt w:val="lowerLetter"/>
+      <w:lvlText w:val="%5."/>
+      <w:lvlJc w:val="left"/>
+      <w:pPr>
+        <w:ind w:left="3600" w:hanging="360"/>
+      </w:pPr>
+    </w:lvl>
+    <w:lvl w:ilvl="5" w:tplc="040E001B" w:tentative="1">
+      <w:start w:val="1"/>
+      <w:numFmt w:val="lowerRoman"/>
+      <w:lvlText w:val="%6."/>
+      <w:lvlJc w:val="right"/>
+      <w:pPr>
+        <w:ind w:left="4320" w:hanging="180"/>
+      </w:pPr>
+    </w:lvl>
+    <w:lvl w:ilvl="6" w:tplc="040E000F" w:tentative="1">
+      <w:start w:val="1"/>
+      <w:numFmt w:val="decimal"/>
+      <w:lvlText w:val="%7."/>
+      <w:lvlJc w:val="left"/>
+      <w:pPr>
+        <w:ind w:left="5040" w:hanging="360"/>
+      </w:pPr>
+    </w:lvl>
+    <w:lvl w:ilvl="7" w:tplc="040E0019" w:tentative="1">
+      <w:start w:val="1"/>
+      <w:numFmt w:val="lowerLetter"/>
+      <w:lvlText w:val="%8."/>
+      <w:lvlJc w:val="left"/>
+      <w:pPr>
+        <w:ind w:left="5760" w:hanging="360"/>
+      </w:pPr>
+    </w:lvl>
+    <w:lvl w:ilvl="8" w:tplc="040E001B" w:tentative="1">
+      <w:start w:val="1"/>
+      <w:numFmt w:val="lowerRoman"/>
+      <w:lvlText w:val="%9."/>
+      <w:lvlJc w:val="right"/>
+      <w:pPr>
+        <w:ind w:left="6480" w:hanging="180"/>
+      </w:pPr>
+    </w:lvl>
+  </w:abstractNum>
+  <w:abstractNum w:abstractNumId="10" w15:restartNumberingAfterBreak="0">
+    <w:nsid w:val="6399325D"/>
+    <w:multiLevelType w:val="hybridMultilevel"/>
+    <w:tmpl w:val="9A24EF58"/>
+    <w:lvl w:ilvl="0" w:tplc="040E000F">
+      <w:start w:val="4"/>
+      <w:numFmt w:val="decimal"/>
+      <w:lvlText w:val="%1."/>
+      <w:lvlJc w:val="left"/>
+      <w:pPr>
+        <w:ind w:left="720" w:hanging="360"/>
+      </w:pPr>
+      <w:rPr>
+        <w:rFonts w:hint="default"/>
+      </w:rPr>
+    </w:lvl>
+    <w:lvl w:ilvl="1" w:tplc="040E0019" w:tentative="1">
+      <w:start w:val="1"/>
+      <w:numFmt w:val="lowerLetter"/>
+      <w:lvlText w:val="%2."/>
+      <w:lvlJc w:val="left"/>
+      <w:pPr>
+        <w:ind w:left="1440" w:hanging="360"/>
+      </w:pPr>
+    </w:lvl>
+    <w:lvl w:ilvl="2" w:tplc="040E001B" w:tentative="1">
+      <w:start w:val="1"/>
+      <w:numFmt w:val="lowerRoman"/>
+      <w:lvlText w:val="%3."/>
+      <w:lvlJc w:val="right"/>
+      <w:pPr>
+        <w:ind w:left="2160" w:hanging="180"/>
+      </w:pPr>
+    </w:lvl>
+    <w:lvl w:ilvl="3" w:tplc="040E000F" w:tentative="1">
+      <w:start w:val="1"/>
+      <w:numFmt w:val="decimal"/>
+      <w:lvlText w:val="%4."/>
+      <w:lvlJc w:val="left"/>
+      <w:pPr>
+        <w:ind w:left="2880" w:hanging="360"/>
+      </w:pPr>
+    </w:lvl>
+    <w:lvl w:ilvl="4" w:tplc="040E0019" w:tentative="1">
+      <w:start w:val="1"/>
+      <w:numFmt w:val="lowerLetter"/>
+      <w:lvlText w:val="%5."/>
+      <w:lvlJc w:val="left"/>
+      <w:pPr>
+        <w:ind w:left="3600" w:hanging="360"/>
+      </w:pPr>
+    </w:lvl>
+    <w:lvl w:ilvl="5" w:tplc="040E001B" w:tentative="1">
+      <w:start w:val="1"/>
+      <w:numFmt w:val="lowerRoman"/>
+      <w:lvlText w:val="%6."/>
+      <w:lvlJc w:val="right"/>
+      <w:pPr>
+        <w:ind w:left="4320" w:hanging="180"/>
+      </w:pPr>
+    </w:lvl>
+    <w:lvl w:ilvl="6" w:tplc="040E000F" w:tentative="1">
+      <w:start w:val="1"/>
+      <w:numFmt w:val="decimal"/>
+      <w:lvlText w:val="%7."/>
+      <w:lvlJc w:val="left"/>
+      <w:pPr>
+        <w:ind w:left="5040" w:hanging="360"/>
+      </w:pPr>
+    </w:lvl>
+    <w:lvl w:ilvl="7" w:tplc="040E0019" w:tentative="1">
+      <w:start w:val="1"/>
+      <w:numFmt w:val="lowerLetter"/>
+      <w:lvlText w:val="%8."/>
+      <w:lvlJc w:val="left"/>
+      <w:pPr>
+        <w:ind w:left="5760" w:hanging="360"/>
+      </w:pPr>
+    </w:lvl>
+    <w:lvl w:ilvl="8" w:tplc="040E001B" w:tentative="1">
+      <w:start w:val="1"/>
+      <w:numFmt w:val="lowerRoman"/>
+      <w:lvlText w:val="%9."/>
+      <w:lvlJc w:val="right"/>
+      <w:pPr>
+        <w:ind w:left="6480" w:hanging="180"/>
+      </w:pPr>
+    </w:lvl>
+  </w:abstractNum>
+  <w:abstractNum w:abstractNumId="11" w15:restartNumberingAfterBreak="0">
     <w:nsid w:val="66773795"/>
     <w:multiLevelType w:val="hybridMultilevel"/>
     <w:tmpl w:val="C93232FA"/>
@@ -7394,7 +9618,7 @@
       </w:rPr>
     </w:lvl>
   </w:abstractNum>
-  <w:abstractNum w:abstractNumId="7" w15:restartNumberingAfterBreak="0">
+  <w:abstractNum w:abstractNumId="12" w15:restartNumberingAfterBreak="0">
     <w:nsid w:val="6E12712A"/>
     <w:multiLevelType w:val="hybridMultilevel"/>
     <w:tmpl w:val="2BF82E6C"/>
@@ -7508,28 +9732,43 @@
     </w:lvl>
   </w:abstractNum>
   <w:num w:numId="1">
-    <w:abstractNumId w:val="7"/>
+    <w:abstractNumId w:val="12"/>
   </w:num>
   <w:num w:numId="2">
     <w:abstractNumId w:val="0"/>
   </w:num>
   <w:num w:numId="3">
+    <w:abstractNumId w:val="3"/>
+  </w:num>
+  <w:num w:numId="4">
+    <w:abstractNumId w:val="4"/>
+  </w:num>
+  <w:num w:numId="5">
+    <w:abstractNumId w:val="11"/>
+  </w:num>
+  <w:num w:numId="6">
+    <w:abstractNumId w:val="5"/>
+  </w:num>
+  <w:num w:numId="7">
     <w:abstractNumId w:val="2"/>
   </w:num>
-  <w:num w:numId="4">
-    <w:abstractNumId w:val="3"/>
+  <w:num w:numId="8">
+    <w:abstractNumId w:val="8"/>
   </w:num>
-  <w:num w:numId="5">
+  <w:num w:numId="9">
+    <w:abstractNumId w:val="9"/>
+  </w:num>
+  <w:num w:numId="10">
+    <w:abstractNumId w:val="7"/>
+  </w:num>
+  <w:num w:numId="11">
+    <w:abstractNumId w:val="10"/>
+  </w:num>
+  <w:num w:numId="12">
     <w:abstractNumId w:val="6"/>
   </w:num>
-  <w:num w:numId="6">
-    <w:abstractNumId w:val="4"/>
-  </w:num>
-  <w:num w:numId="7">
+  <w:num w:numId="13">
     <w:abstractNumId w:val="1"/>
-  </w:num>
-  <w:num w:numId="8">
-    <w:abstractNumId w:val="5"/>
   </w:num>
 </w:numbering>
 </file>
@@ -8422,6 +10661,251 @@
       <w:ind w:left="560"/>
     </w:pPr>
   </w:style>
+  <w:style w:type="table" w:styleId="Tblzatrcsos5stt">
+    <w:name w:val="Grid Table 5 Dark"/>
+    <w:basedOn w:val="Normltblzat"/>
+    <w:uiPriority w:val="50"/>
+    <w:rsid w:val="00881A0B"/>
+    <w:pPr>
+      <w:spacing w:after="0" w:line="240" w:lineRule="auto"/>
+    </w:pPr>
+    <w:tblPr>
+      <w:tblStyleRowBandSize w:val="1"/>
+      <w:tblStyleColBandSize w:val="1"/>
+      <w:tblBorders>
+        <w:top w:val="single" w:sz="4" w:space="0" w:color="FFFFFF" w:themeColor="background1"/>
+        <w:left w:val="single" w:sz="4" w:space="0" w:color="FFFFFF" w:themeColor="background1"/>
+        <w:bottom w:val="single" w:sz="4" w:space="0" w:color="FFFFFF" w:themeColor="background1"/>
+        <w:right w:val="single" w:sz="4" w:space="0" w:color="FFFFFF" w:themeColor="background1"/>
+        <w:insideH w:val="single" w:sz="4" w:space="0" w:color="FFFFFF" w:themeColor="background1"/>
+        <w:insideV w:val="single" w:sz="4" w:space="0" w:color="FFFFFF" w:themeColor="background1"/>
+      </w:tblBorders>
+    </w:tblPr>
+    <w:tcPr>
+      <w:shd w:val="clear" w:color="auto" w:fill="CCCCCC" w:themeFill="text1" w:themeFillTint="33"/>
+    </w:tcPr>
+    <w:tblStylePr w:type="firstRow">
+      <w:rPr>
+        <w:b/>
+        <w:bCs/>
+        <w:color w:val="FFFFFF" w:themeColor="background1"/>
+      </w:rPr>
+      <w:tblPr/>
+      <w:tcPr>
+        <w:tcBorders>
+          <w:top w:val="single" w:sz="4" w:space="0" w:color="FFFFFF" w:themeColor="background1"/>
+          <w:left w:val="single" w:sz="4" w:space="0" w:color="FFFFFF" w:themeColor="background1"/>
+          <w:right w:val="single" w:sz="4" w:space="0" w:color="FFFFFF" w:themeColor="background1"/>
+          <w:insideH w:val="nil"/>
+          <w:insideV w:val="nil"/>
+        </w:tcBorders>
+        <w:shd w:val="clear" w:color="auto" w:fill="000000" w:themeFill="text1"/>
+      </w:tcPr>
+    </w:tblStylePr>
+    <w:tblStylePr w:type="lastRow">
+      <w:rPr>
+        <w:b/>
+        <w:bCs/>
+        <w:color w:val="FFFFFF" w:themeColor="background1"/>
+      </w:rPr>
+      <w:tblPr/>
+      <w:tcPr>
+        <w:tcBorders>
+          <w:left w:val="single" w:sz="4" w:space="0" w:color="FFFFFF" w:themeColor="background1"/>
+          <w:bottom w:val="single" w:sz="4" w:space="0" w:color="FFFFFF" w:themeColor="background1"/>
+          <w:right w:val="single" w:sz="4" w:space="0" w:color="FFFFFF" w:themeColor="background1"/>
+          <w:insideH w:val="nil"/>
+          <w:insideV w:val="nil"/>
+        </w:tcBorders>
+        <w:shd w:val="clear" w:color="auto" w:fill="000000" w:themeFill="text1"/>
+      </w:tcPr>
+    </w:tblStylePr>
+    <w:tblStylePr w:type="firstCol">
+      <w:rPr>
+        <w:b/>
+        <w:bCs/>
+        <w:color w:val="FFFFFF" w:themeColor="background1"/>
+      </w:rPr>
+      <w:tblPr/>
+      <w:tcPr>
+        <w:tcBorders>
+          <w:top w:val="single" w:sz="4" w:space="0" w:color="FFFFFF" w:themeColor="background1"/>
+          <w:left w:val="single" w:sz="4" w:space="0" w:color="FFFFFF" w:themeColor="background1"/>
+          <w:bottom w:val="single" w:sz="4" w:space="0" w:color="FFFFFF" w:themeColor="background1"/>
+          <w:insideV w:val="nil"/>
+        </w:tcBorders>
+        <w:shd w:val="clear" w:color="auto" w:fill="000000" w:themeFill="text1"/>
+      </w:tcPr>
+    </w:tblStylePr>
+    <w:tblStylePr w:type="lastCol">
+      <w:rPr>
+        <w:b/>
+        <w:bCs/>
+        <w:color w:val="FFFFFF" w:themeColor="background1"/>
+      </w:rPr>
+      <w:tblPr/>
+      <w:tcPr>
+        <w:tcBorders>
+          <w:top w:val="single" w:sz="4" w:space="0" w:color="FFFFFF" w:themeColor="background1"/>
+          <w:bottom w:val="single" w:sz="4" w:space="0" w:color="FFFFFF" w:themeColor="background1"/>
+          <w:right w:val="single" w:sz="4" w:space="0" w:color="FFFFFF" w:themeColor="background1"/>
+          <w:insideV w:val="nil"/>
+        </w:tcBorders>
+        <w:shd w:val="clear" w:color="auto" w:fill="000000" w:themeFill="text1"/>
+      </w:tcPr>
+    </w:tblStylePr>
+    <w:tblStylePr w:type="band1Vert">
+      <w:tblPr/>
+      <w:tcPr>
+        <w:shd w:val="clear" w:color="auto" w:fill="999999" w:themeFill="text1" w:themeFillTint="66"/>
+      </w:tcPr>
+    </w:tblStylePr>
+    <w:tblStylePr w:type="band1Horz">
+      <w:tblPr/>
+      <w:tcPr>
+        <w:shd w:val="clear" w:color="auto" w:fill="999999" w:themeFill="text1" w:themeFillTint="66"/>
+      </w:tcPr>
+    </w:tblStylePr>
+  </w:style>
+  <w:style w:type="table" w:styleId="Tblzatrcsos7tarka">
+    <w:name w:val="Grid Table 7 Colorful"/>
+    <w:basedOn w:val="Normltblzat"/>
+    <w:uiPriority w:val="52"/>
+    <w:rsid w:val="00881A0B"/>
+    <w:pPr>
+      <w:spacing w:after="0" w:line="240" w:lineRule="auto"/>
+    </w:pPr>
+    <w:rPr>
+      <w:color w:val="000000" w:themeColor="text1"/>
+    </w:rPr>
+    <w:tblPr>
+      <w:tblStyleRowBandSize w:val="1"/>
+      <w:tblStyleColBandSize w:val="1"/>
+      <w:tblBorders>
+        <w:top w:val="single" w:sz="4" w:space="0" w:color="666666" w:themeColor="text1" w:themeTint="99"/>
+        <w:left w:val="single" w:sz="4" w:space="0" w:color="666666" w:themeColor="text1" w:themeTint="99"/>
+        <w:bottom w:val="single" w:sz="4" w:space="0" w:color="666666" w:themeColor="text1" w:themeTint="99"/>
+        <w:right w:val="single" w:sz="4" w:space="0" w:color="666666" w:themeColor="text1" w:themeTint="99"/>
+        <w:insideH w:val="single" w:sz="4" w:space="0" w:color="666666" w:themeColor="text1" w:themeTint="99"/>
+        <w:insideV w:val="single" w:sz="4" w:space="0" w:color="666666" w:themeColor="text1" w:themeTint="99"/>
+      </w:tblBorders>
+    </w:tblPr>
+    <w:tblStylePr w:type="firstRow">
+      <w:rPr>
+        <w:b/>
+        <w:bCs/>
+      </w:rPr>
+      <w:tblPr/>
+      <w:tcPr>
+        <w:tcBorders>
+          <w:top w:val="nil"/>
+          <w:left w:val="nil"/>
+          <w:right w:val="nil"/>
+          <w:insideH w:val="nil"/>
+          <w:insideV w:val="nil"/>
+        </w:tcBorders>
+        <w:shd w:val="clear" w:color="auto" w:fill="FFFFFF" w:themeFill="background1"/>
+      </w:tcPr>
+    </w:tblStylePr>
+    <w:tblStylePr w:type="lastRow">
+      <w:rPr>
+        <w:b/>
+        <w:bCs/>
+      </w:rPr>
+      <w:tblPr/>
+      <w:tcPr>
+        <w:tcBorders>
+          <w:left w:val="nil"/>
+          <w:bottom w:val="nil"/>
+          <w:right w:val="nil"/>
+          <w:insideH w:val="nil"/>
+          <w:insideV w:val="nil"/>
+        </w:tcBorders>
+        <w:shd w:val="clear" w:color="auto" w:fill="FFFFFF" w:themeFill="background1"/>
+      </w:tcPr>
+    </w:tblStylePr>
+    <w:tblStylePr w:type="firstCol">
+      <w:pPr>
+        <w:jc w:val="right"/>
+      </w:pPr>
+      <w:rPr>
+        <w:i/>
+        <w:iCs/>
+      </w:rPr>
+      <w:tblPr/>
+      <w:tcPr>
+        <w:tcBorders>
+          <w:top w:val="nil"/>
+          <w:left w:val="nil"/>
+          <w:bottom w:val="nil"/>
+          <w:insideH w:val="nil"/>
+          <w:insideV w:val="nil"/>
+        </w:tcBorders>
+        <w:shd w:val="clear" w:color="auto" w:fill="FFFFFF" w:themeFill="background1"/>
+      </w:tcPr>
+    </w:tblStylePr>
+    <w:tblStylePr w:type="lastCol">
+      <w:rPr>
+        <w:i/>
+        <w:iCs/>
+      </w:rPr>
+      <w:tblPr/>
+      <w:tcPr>
+        <w:tcBorders>
+          <w:top w:val="nil"/>
+          <w:bottom w:val="nil"/>
+          <w:right w:val="nil"/>
+          <w:insideH w:val="nil"/>
+          <w:insideV w:val="nil"/>
+        </w:tcBorders>
+        <w:shd w:val="clear" w:color="auto" w:fill="FFFFFF" w:themeFill="background1"/>
+      </w:tcPr>
+    </w:tblStylePr>
+    <w:tblStylePr w:type="band1Vert">
+      <w:tblPr/>
+      <w:tcPr>
+        <w:shd w:val="clear" w:color="auto" w:fill="CCCCCC" w:themeFill="text1" w:themeFillTint="33"/>
+      </w:tcPr>
+    </w:tblStylePr>
+    <w:tblStylePr w:type="band1Horz">
+      <w:tblPr/>
+      <w:tcPr>
+        <w:shd w:val="clear" w:color="auto" w:fill="CCCCCC" w:themeFill="text1" w:themeFillTint="33"/>
+      </w:tcPr>
+    </w:tblStylePr>
+    <w:tblStylePr w:type="neCell">
+      <w:tblPr/>
+      <w:tcPr>
+        <w:tcBorders>
+          <w:bottom w:val="single" w:sz="4" w:space="0" w:color="666666" w:themeColor="text1" w:themeTint="99"/>
+        </w:tcBorders>
+      </w:tcPr>
+    </w:tblStylePr>
+    <w:tblStylePr w:type="nwCell">
+      <w:tblPr/>
+      <w:tcPr>
+        <w:tcBorders>
+          <w:bottom w:val="single" w:sz="4" w:space="0" w:color="666666" w:themeColor="text1" w:themeTint="99"/>
+        </w:tcBorders>
+      </w:tcPr>
+    </w:tblStylePr>
+    <w:tblStylePr w:type="seCell">
+      <w:tblPr/>
+      <w:tcPr>
+        <w:tcBorders>
+          <w:top w:val="single" w:sz="4" w:space="0" w:color="666666" w:themeColor="text1" w:themeTint="99"/>
+        </w:tcBorders>
+      </w:tcPr>
+    </w:tblStylePr>
+    <w:tblStylePr w:type="swCell">
+      <w:tblPr/>
+      <w:tcPr>
+        <w:tcBorders>
+          <w:top w:val="single" w:sz="4" w:space="0" w:color="666666" w:themeColor="text1" w:themeTint="99"/>
+        </w:tcBorders>
+      </w:tcPr>
+    </w:tblStylePr>
+  </w:style>
 </w:styles>
 </file>
 
@@ -8725,7 +11209,7 @@
 </file>
 
 <file path=customXml/itemProps1.xml><?xml version="1.0" encoding="utf-8"?>
-<ds:datastoreItem xmlns:ds="http://schemas.openxmlformats.org/officeDocument/2006/customXml" ds:itemID="{E26C429E-30FF-47C9-9FF9-DF8C17FD2AE0}">
+<ds:datastoreItem xmlns:ds="http://schemas.openxmlformats.org/officeDocument/2006/customXml" ds:itemID="{5C9F056A-6D54-472C-AD8F-76AD7762D36F}">
   <ds:schemaRefs>
     <ds:schemaRef ds:uri="http://schemas.openxmlformats.org/officeDocument/2006/bibliography"/>
   </ds:schemaRefs>

</xml_diff>